<commit_message>
Syllabus Updated. Added Android , Kotlin Topics.
</commit_message>
<xml_diff>
--- a/Syllabus.docx
+++ b/Syllabus.docx
@@ -10,6 +10,37 @@
         <w:rPr>
           <w:b/>
           <w:bCs w:val="0"/>
+          <w:sz w:val="36"/>
+          <w:szCs w:val="36"/>
+        </w:rPr>
+      </w:pPr>
+      <w:r>
+        <w:rPr>
+          <w:b/>
+          <w:bCs w:val="0"/>
+          <w:sz w:val="56"/>
+          <w:szCs w:val="72"/>
+        </w:rPr>
+        <w:t>Android, Kotlin, Java</w:t>
+      </w:r>
+      <w:r>
+        <w:rPr>
+          <w:b/>
+          <w:bCs w:val="0"/>
+          <w:sz w:val="36"/>
+          <w:szCs w:val="36"/>
+        </w:rPr>
+        <w:br/>
+      </w:r>
+    </w:p>
+    <w:p>
+      <w:pPr>
+        <w:pStyle w:val="ListParagraph"/>
+        <w:ind w:left="360"/>
+        <w:jc w:val="center"/>
+        <w:rPr>
+          <w:b/>
+          <w:bCs w:val="0"/>
           <w:sz w:val="72"/>
           <w:szCs w:val="96"/>
         </w:rPr>
@@ -18,47 +49,1799 @@
         <w:rPr>
           <w:b/>
           <w:bCs w:val="0"/>
-          <w:sz w:val="72"/>
-          <w:szCs w:val="96"/>
-        </w:rPr>
-        <w:t>Android, Kotlin, Java</w:t>
-      </w:r>
-    </w:p>
-    <w:p>
-      <w:pPr>
-        <w:pStyle w:val="ListParagraph"/>
-        <w:ind w:left="360"/>
-        <w:jc w:val="center"/>
-        <w:rPr>
-          <w:b/>
-          <w:bCs w:val="0"/>
           <w:sz w:val="36"/>
           <w:szCs w:val="36"/>
         </w:rPr>
-      </w:pPr>
-      <w:r>
-        <w:rPr>
-          <w:b/>
-          <w:bCs w:val="0"/>
-          <w:sz w:val="72"/>
-          <w:szCs w:val="96"/>
-        </w:rPr>
-        <w:br/>
-      </w:r>
-      <w:r>
+        <w:t>Android</w:t>
+      </w:r>
+    </w:p>
+    <w:p>
+      <w:pPr>
+        <w:rPr>
+          <w:b/>
+          <w:bCs w:val="0"/>
+          <w:szCs w:val="24"/>
+        </w:rPr>
+      </w:pPr>
+    </w:p>
+    <w:p>
+      <w:pPr>
+        <w:pStyle w:val="ListParagraph"/>
+        <w:numPr>
+          <w:ilvl w:val="0"/>
+          <w:numId w:val="2"/>
+        </w:numPr>
+        <w:rPr>
+          <w:b/>
+          <w:bCs w:val="0"/>
+          <w:szCs w:val="24"/>
+        </w:rPr>
+      </w:pPr>
+      <w:r>
+        <w:rPr>
+          <w:b/>
+          <w:bCs w:val="0"/>
+          <w:szCs w:val="24"/>
+        </w:rPr>
+        <w:t>General Topics</w:t>
+      </w:r>
+    </w:p>
+    <w:p>
+      <w:pPr>
+        <w:pStyle w:val="ListParagraph"/>
+        <w:numPr>
+          <w:ilvl w:val="1"/>
+          <w:numId w:val="2"/>
+        </w:numPr>
+        <w:rPr>
+          <w:b/>
+          <w:bCs w:val="0"/>
+          <w:szCs w:val="24"/>
+        </w:rPr>
+      </w:pPr>
+      <w:r>
+        <w:rPr>
+          <w:b/>
+          <w:bCs w:val="0"/>
+          <w:szCs w:val="24"/>
+        </w:rPr>
+        <w:t>Android Architecture</w:t>
+      </w:r>
+    </w:p>
+    <w:p>
+      <w:pPr>
+        <w:pStyle w:val="ListParagraph"/>
+        <w:numPr>
+          <w:ilvl w:val="1"/>
+          <w:numId w:val="2"/>
+        </w:numPr>
+        <w:rPr>
+          <w:b/>
+          <w:bCs w:val="0"/>
+          <w:szCs w:val="24"/>
+        </w:rPr>
+      </w:pPr>
+      <w:r>
+        <w:rPr>
+          <w:b/>
+          <w:bCs w:val="0"/>
+          <w:szCs w:val="24"/>
+        </w:rPr>
+        <w:t>APK/ABB</w:t>
+      </w:r>
+    </w:p>
+    <w:p>
+      <w:pPr>
+        <w:pStyle w:val="ListParagraph"/>
+        <w:numPr>
+          <w:ilvl w:val="1"/>
+          <w:numId w:val="2"/>
+        </w:numPr>
+        <w:rPr>
+          <w:b/>
+          <w:bCs w:val="0"/>
+          <w:szCs w:val="24"/>
+        </w:rPr>
+      </w:pPr>
+      <w:r>
+        <w:rPr>
+          <w:b/>
+          <w:bCs w:val="0"/>
+          <w:szCs w:val="24"/>
+        </w:rPr>
+        <w:t>File Structure</w:t>
+      </w:r>
+    </w:p>
+    <w:p>
+      <w:pPr>
+        <w:pStyle w:val="ListParagraph"/>
+        <w:numPr>
+          <w:ilvl w:val="1"/>
+          <w:numId w:val="2"/>
+        </w:numPr>
+        <w:rPr>
+          <w:b/>
+          <w:bCs w:val="0"/>
+          <w:szCs w:val="24"/>
+        </w:rPr>
+      </w:pPr>
+      <w:r>
+        <w:rPr>
+          <w:b/>
+          <w:bCs w:val="0"/>
+          <w:szCs w:val="24"/>
+        </w:rPr>
+        <w:t>Gradle Types</w:t>
+      </w:r>
+    </w:p>
+    <w:p>
+      <w:pPr>
+        <w:pStyle w:val="ListParagraph"/>
+        <w:ind w:left="1080"/>
+        <w:rPr>
+          <w:b/>
+          <w:bCs w:val="0"/>
+          <w:szCs w:val="24"/>
+        </w:rPr>
+      </w:pPr>
+    </w:p>
+    <w:p>
+      <w:pPr>
+        <w:pStyle w:val="ListParagraph"/>
+        <w:numPr>
+          <w:ilvl w:val="0"/>
+          <w:numId w:val="2"/>
+        </w:numPr>
+        <w:rPr>
+          <w:b/>
+          <w:bCs w:val="0"/>
+          <w:szCs w:val="24"/>
+        </w:rPr>
+      </w:pPr>
+      <w:r>
+        <w:rPr>
+          <w:b/>
+          <w:bCs w:val="0"/>
+          <w:szCs w:val="24"/>
+        </w:rPr>
+        <w:t>JetPack Com</w:t>
+      </w:r>
+      <w:r>
+        <w:rPr>
+          <w:b/>
+          <w:bCs w:val="0"/>
+          <w:szCs w:val="24"/>
+        </w:rPr>
+        <w:t>ponents</w:t>
+      </w:r>
+    </w:p>
+    <w:p>
+      <w:pPr>
+        <w:pStyle w:val="ListParagraph"/>
+        <w:numPr>
+          <w:ilvl w:val="1"/>
+          <w:numId w:val="2"/>
+        </w:numPr>
+        <w:rPr>
+          <w:b/>
+          <w:bCs w:val="0"/>
+          <w:szCs w:val="24"/>
+        </w:rPr>
+      </w:pPr>
+      <w:r>
+        <w:rPr>
+          <w:b/>
+          <w:bCs w:val="0"/>
+          <w:szCs w:val="24"/>
+        </w:rPr>
+        <w:t xml:space="preserve">LiveData </w:t>
+      </w:r>
+    </w:p>
+    <w:p>
+      <w:pPr>
+        <w:pStyle w:val="ListParagraph"/>
+        <w:numPr>
+          <w:ilvl w:val="1"/>
+          <w:numId w:val="2"/>
+        </w:numPr>
+        <w:rPr>
+          <w:b/>
+          <w:bCs w:val="0"/>
+          <w:szCs w:val="24"/>
+        </w:rPr>
+      </w:pPr>
+      <w:r>
+        <w:rPr>
+          <w:b/>
+          <w:bCs w:val="0"/>
+          <w:szCs w:val="24"/>
+        </w:rPr>
+        <w:t xml:space="preserve">ViewModel </w:t>
+      </w:r>
+    </w:p>
+    <w:p>
+      <w:pPr>
+        <w:pStyle w:val="ListParagraph"/>
+        <w:numPr>
+          <w:ilvl w:val="1"/>
+          <w:numId w:val="2"/>
+        </w:numPr>
+        <w:rPr>
+          <w:b/>
+          <w:bCs w:val="0"/>
+          <w:szCs w:val="24"/>
+        </w:rPr>
+      </w:pPr>
+      <w:r>
+        <w:rPr>
+          <w:b/>
+          <w:bCs w:val="0"/>
+          <w:szCs w:val="24"/>
+        </w:rPr>
+        <w:t>Navigation</w:t>
+      </w:r>
+    </w:p>
+    <w:p>
+      <w:pPr>
+        <w:pStyle w:val="ListParagraph"/>
+        <w:numPr>
+          <w:ilvl w:val="1"/>
+          <w:numId w:val="2"/>
+        </w:numPr>
+        <w:rPr>
+          <w:b/>
+          <w:bCs w:val="0"/>
+          <w:szCs w:val="24"/>
+        </w:rPr>
+      </w:pPr>
+      <w:r>
+        <w:rPr>
+          <w:b/>
+          <w:bCs w:val="0"/>
+          <w:szCs w:val="24"/>
+        </w:rPr>
+        <w:t>Pagination</w:t>
+      </w:r>
+    </w:p>
+    <w:p>
+      <w:pPr>
+        <w:pStyle w:val="ListParagraph"/>
+        <w:numPr>
+          <w:ilvl w:val="1"/>
+          <w:numId w:val="2"/>
+        </w:numPr>
+        <w:rPr>
+          <w:b/>
+          <w:bCs w:val="0"/>
+          <w:szCs w:val="24"/>
+        </w:rPr>
+      </w:pPr>
+      <w:r>
+        <w:rPr>
+          <w:b/>
+          <w:bCs w:val="0"/>
+          <w:szCs w:val="24"/>
+        </w:rPr>
+        <w:t>WorkManager</w:t>
+      </w:r>
+    </w:p>
+    <w:p>
+      <w:pPr>
+        <w:pStyle w:val="ListParagraph"/>
+        <w:numPr>
+          <w:ilvl w:val="1"/>
+          <w:numId w:val="2"/>
+        </w:numPr>
+        <w:rPr>
+          <w:b/>
+          <w:bCs w:val="0"/>
+          <w:szCs w:val="24"/>
+        </w:rPr>
+      </w:pPr>
+      <w:r>
+        <w:rPr>
+          <w:b/>
+          <w:bCs w:val="0"/>
+          <w:szCs w:val="24"/>
+        </w:rPr>
+        <w:t>LifeCycleAware</w:t>
+      </w:r>
+    </w:p>
+    <w:p>
+      <w:pPr>
+        <w:pStyle w:val="ListParagraph"/>
+        <w:numPr>
+          <w:ilvl w:val="0"/>
+          <w:numId w:val="2"/>
+        </w:numPr>
+        <w:rPr>
+          <w:b/>
+          <w:bCs w:val="0"/>
+          <w:szCs w:val="24"/>
+        </w:rPr>
+      </w:pPr>
+      <w:r>
+        <w:rPr>
+          <w:b/>
+          <w:bCs w:val="0"/>
+          <w:szCs w:val="24"/>
+        </w:rPr>
+        <w:t>Architecture</w:t>
+      </w:r>
+    </w:p>
+    <w:p>
+      <w:pPr>
+        <w:pStyle w:val="ListParagraph"/>
+        <w:numPr>
+          <w:ilvl w:val="1"/>
+          <w:numId w:val="2"/>
+        </w:numPr>
+        <w:rPr>
+          <w:b/>
+          <w:bCs w:val="0"/>
+          <w:szCs w:val="24"/>
+        </w:rPr>
+      </w:pPr>
+      <w:r>
+        <w:rPr>
+          <w:b/>
+          <w:bCs w:val="0"/>
+          <w:szCs w:val="24"/>
+        </w:rPr>
+        <w:t>MVVM</w:t>
+      </w:r>
+    </w:p>
+    <w:p>
+      <w:pPr>
+        <w:pStyle w:val="ListParagraph"/>
+        <w:numPr>
+          <w:ilvl w:val="1"/>
+          <w:numId w:val="2"/>
+        </w:numPr>
+        <w:rPr>
+          <w:b/>
+          <w:bCs w:val="0"/>
+          <w:szCs w:val="24"/>
+        </w:rPr>
+      </w:pPr>
+      <w:r>
+        <w:rPr>
+          <w:b/>
+          <w:bCs w:val="0"/>
+          <w:szCs w:val="24"/>
+        </w:rPr>
+        <w:t>MVP</w:t>
+      </w:r>
+    </w:p>
+    <w:p>
+      <w:pPr>
+        <w:pStyle w:val="ListParagraph"/>
+        <w:numPr>
+          <w:ilvl w:val="1"/>
+          <w:numId w:val="2"/>
+        </w:numPr>
+        <w:rPr>
+          <w:b/>
+          <w:bCs w:val="0"/>
+          <w:szCs w:val="24"/>
+        </w:rPr>
+      </w:pPr>
+      <w:r>
+        <w:rPr>
+          <w:b/>
+          <w:bCs w:val="0"/>
+          <w:szCs w:val="24"/>
+        </w:rPr>
+        <w:t>Clean Architecture</w:t>
+      </w:r>
+    </w:p>
+    <w:p>
+      <w:pPr>
+        <w:pStyle w:val="ListParagraph"/>
+        <w:numPr>
+          <w:ilvl w:val="0"/>
+          <w:numId w:val="2"/>
+        </w:numPr>
+        <w:rPr>
+          <w:b/>
+          <w:bCs w:val="0"/>
+          <w:szCs w:val="24"/>
+        </w:rPr>
+      </w:pPr>
+      <w:r>
+        <w:rPr>
+          <w:b/>
+          <w:bCs w:val="0"/>
+          <w:szCs w:val="24"/>
+        </w:rPr>
+        <w:t>JetPackCompose</w:t>
+      </w:r>
+    </w:p>
+    <w:p>
+      <w:pPr>
+        <w:pStyle w:val="ListParagraph"/>
+        <w:numPr>
+          <w:ilvl w:val="1"/>
+          <w:numId w:val="2"/>
+        </w:numPr>
+        <w:rPr>
+          <w:b/>
+          <w:bCs w:val="0"/>
+          <w:szCs w:val="24"/>
+        </w:rPr>
+      </w:pPr>
+      <w:r>
+        <w:rPr>
+          <w:b/>
+          <w:bCs w:val="0"/>
+          <w:szCs w:val="24"/>
+        </w:rPr>
+        <w:t>Composition /Re Composisition</w:t>
+      </w:r>
+    </w:p>
+    <w:p>
+      <w:pPr>
+        <w:pStyle w:val="ListParagraph"/>
+        <w:numPr>
+          <w:ilvl w:val="1"/>
+          <w:numId w:val="2"/>
+        </w:numPr>
+        <w:rPr>
+          <w:b/>
+          <w:bCs w:val="0"/>
+          <w:szCs w:val="24"/>
+        </w:rPr>
+      </w:pPr>
+      <w:r>
+        <w:rPr>
+          <w:b/>
+          <w:bCs w:val="0"/>
+          <w:szCs w:val="24"/>
+        </w:rPr>
+        <w:t>Buttons / UI fucntions calling.</w:t>
+      </w:r>
+    </w:p>
+    <w:p>
+      <w:pPr>
+        <w:pStyle w:val="ListParagraph"/>
+        <w:numPr>
+          <w:ilvl w:val="1"/>
+          <w:numId w:val="2"/>
+        </w:numPr>
+        <w:rPr>
+          <w:b/>
+          <w:bCs w:val="0"/>
+          <w:szCs w:val="24"/>
+        </w:rPr>
+      </w:pPr>
+      <w:r>
+        <w:rPr>
+          <w:b/>
+          <w:bCs w:val="0"/>
+          <w:szCs w:val="24"/>
+        </w:rPr>
+        <w:t>StateManagement</w:t>
+      </w:r>
+    </w:p>
+    <w:p>
+      <w:pPr>
+        <w:pStyle w:val="ListParagraph"/>
+        <w:numPr>
+          <w:ilvl w:val="2"/>
+          <w:numId w:val="2"/>
+        </w:numPr>
+        <w:rPr>
+          <w:b/>
+          <w:bCs w:val="0"/>
+          <w:szCs w:val="24"/>
+        </w:rPr>
+      </w:pPr>
+      <w:r>
+        <w:rPr>
+          <w:b/>
+          <w:bCs w:val="0"/>
+          <w:szCs w:val="24"/>
+        </w:rPr>
+        <w:t>Produce State</w:t>
+      </w:r>
+    </w:p>
+    <w:p>
+      <w:pPr>
+        <w:pStyle w:val="ListParagraph"/>
+        <w:numPr>
+          <w:ilvl w:val="2"/>
+          <w:numId w:val="2"/>
+        </w:numPr>
+        <w:rPr>
+          <w:b/>
+          <w:bCs w:val="0"/>
+          <w:szCs w:val="24"/>
+        </w:rPr>
+      </w:pPr>
+      <w:r>
+        <w:rPr>
+          <w:b/>
+          <w:bCs w:val="0"/>
+          <w:szCs w:val="24"/>
+        </w:rPr>
+        <w:t>Side Effecct</w:t>
+      </w:r>
+    </w:p>
+    <w:p>
+      <w:pPr>
+        <w:pStyle w:val="ListParagraph"/>
+        <w:numPr>
+          <w:ilvl w:val="2"/>
+          <w:numId w:val="2"/>
+        </w:numPr>
+        <w:rPr>
+          <w:b/>
+          <w:bCs w:val="0"/>
+          <w:szCs w:val="24"/>
+        </w:rPr>
+      </w:pPr>
+      <w:r>
+        <w:rPr>
+          <w:b/>
+          <w:bCs w:val="0"/>
+          <w:szCs w:val="24"/>
+        </w:rPr>
+        <w:t>Disposable Effect</w:t>
+      </w:r>
+    </w:p>
+    <w:p>
+      <w:pPr>
+        <w:pStyle w:val="ListParagraph"/>
+        <w:numPr>
+          <w:ilvl w:val="2"/>
+          <w:numId w:val="2"/>
+        </w:numPr>
+        <w:rPr>
+          <w:b/>
+          <w:bCs w:val="0"/>
+          <w:szCs w:val="24"/>
+        </w:rPr>
+      </w:pPr>
+      <w:r>
+        <w:rPr>
+          <w:b/>
+          <w:bCs w:val="0"/>
+          <w:szCs w:val="24"/>
+        </w:rPr>
+        <w:t>Remember CoroutineScope</w:t>
+      </w:r>
+    </w:p>
+    <w:p>
+      <w:pPr>
+        <w:pStyle w:val="ListParagraph"/>
+        <w:numPr>
+          <w:ilvl w:val="2"/>
+          <w:numId w:val="2"/>
+        </w:numPr>
+        <w:rPr>
+          <w:b/>
+          <w:bCs w:val="0"/>
+          <w:szCs w:val="24"/>
+        </w:rPr>
+      </w:pPr>
+      <w:r>
+        <w:rPr>
+          <w:b/>
+          <w:bCs w:val="0"/>
+          <w:szCs w:val="24"/>
+        </w:rPr>
+        <w:t>Launched Effect</w:t>
+      </w:r>
+    </w:p>
+    <w:p>
+      <w:pPr>
+        <w:pStyle w:val="ListParagraph"/>
+        <w:numPr>
+          <w:ilvl w:val="2"/>
+          <w:numId w:val="2"/>
+        </w:numPr>
+        <w:rPr>
+          <w:b/>
+          <w:bCs w:val="0"/>
+          <w:szCs w:val="24"/>
+        </w:rPr>
+      </w:pPr>
+      <w:r>
+        <w:rPr>
+          <w:b/>
+          <w:bCs w:val="0"/>
+          <w:szCs w:val="24"/>
+        </w:rPr>
+        <w:t>Derived State Of</w:t>
+      </w:r>
+    </w:p>
+    <w:p>
+      <w:pPr>
+        <w:pStyle w:val="ListParagraph"/>
+        <w:numPr>
+          <w:ilvl w:val="2"/>
+          <w:numId w:val="2"/>
+        </w:numPr>
+        <w:rPr>
+          <w:b/>
+          <w:bCs w:val="0"/>
+          <w:szCs w:val="24"/>
+        </w:rPr>
+      </w:pPr>
+      <w:r>
+        <w:rPr>
+          <w:b/>
+          <w:bCs w:val="0"/>
+          <w:szCs w:val="24"/>
+        </w:rPr>
+        <w:t>State Hoisting</w:t>
+      </w:r>
+    </w:p>
+    <w:p>
+      <w:pPr>
+        <w:pStyle w:val="ListParagraph"/>
+        <w:numPr>
+          <w:ilvl w:val="2"/>
+          <w:numId w:val="2"/>
+        </w:numPr>
+        <w:rPr>
+          <w:b/>
+          <w:bCs w:val="0"/>
+          <w:szCs w:val="24"/>
+        </w:rPr>
+      </w:pPr>
+      <w:r>
+        <w:rPr>
+          <w:b/>
+          <w:bCs w:val="0"/>
+          <w:szCs w:val="24"/>
+        </w:rPr>
+        <w:t>RememberSavable</w:t>
+      </w:r>
+    </w:p>
+    <w:p>
+      <w:pPr>
+        <w:pStyle w:val="ListParagraph"/>
+        <w:numPr>
+          <w:ilvl w:val="1"/>
+          <w:numId w:val="2"/>
+        </w:numPr>
+        <w:rPr>
+          <w:b/>
+          <w:bCs w:val="0"/>
+          <w:szCs w:val="24"/>
+        </w:rPr>
+      </w:pPr>
+      <w:r>
+        <w:rPr>
+          <w:b/>
+          <w:bCs w:val="0"/>
+          <w:szCs w:val="24"/>
+        </w:rPr>
+        <w:t>rememberMutableStateOf</w:t>
+      </w:r>
+    </w:p>
+    <w:p>
+      <w:pPr>
+        <w:pStyle w:val="ListParagraph"/>
+        <w:numPr>
+          <w:ilvl w:val="1"/>
+          <w:numId w:val="2"/>
+        </w:numPr>
+        <w:rPr>
+          <w:b/>
+          <w:bCs w:val="0"/>
+          <w:szCs w:val="24"/>
+        </w:rPr>
+      </w:pPr>
+      <w:r>
+        <w:rPr>
+          <w:b/>
+          <w:bCs w:val="0"/>
+          <w:szCs w:val="24"/>
+        </w:rPr>
+        <w:t>Live Data</w:t>
+      </w:r>
+    </w:p>
+    <w:p>
+      <w:pPr>
+        <w:pStyle w:val="ListParagraph"/>
+        <w:numPr>
+          <w:ilvl w:val="1"/>
+          <w:numId w:val="2"/>
+        </w:numPr>
+        <w:rPr>
+          <w:b/>
+          <w:bCs w:val="0"/>
+          <w:szCs w:val="24"/>
+        </w:rPr>
+      </w:pPr>
+      <w:r>
+        <w:rPr>
+          <w:b/>
+          <w:bCs w:val="0"/>
+          <w:szCs w:val="24"/>
+        </w:rPr>
+        <w:t>ViewModel</w:t>
+      </w:r>
+    </w:p>
+    <w:p>
+      <w:pPr>
+        <w:pStyle w:val="ListParagraph"/>
+        <w:numPr>
+          <w:ilvl w:val="1"/>
+          <w:numId w:val="2"/>
+        </w:numPr>
+        <w:rPr>
+          <w:b/>
+          <w:bCs w:val="0"/>
+          <w:szCs w:val="24"/>
+        </w:rPr>
+      </w:pPr>
+      <w:r>
+        <w:rPr>
+          <w:b/>
+          <w:bCs w:val="0"/>
+          <w:szCs w:val="24"/>
+        </w:rPr>
+        <w:t>Navigation</w:t>
+      </w:r>
+    </w:p>
+    <w:p>
+      <w:pPr>
+        <w:pStyle w:val="ListParagraph"/>
+        <w:numPr>
+          <w:ilvl w:val="1"/>
+          <w:numId w:val="2"/>
+        </w:numPr>
+        <w:rPr>
+          <w:b/>
+          <w:bCs w:val="0"/>
+          <w:szCs w:val="24"/>
+        </w:rPr>
+      </w:pPr>
+      <w:r>
+        <w:rPr>
+          <w:b/>
+          <w:bCs w:val="0"/>
+          <w:szCs w:val="24"/>
+        </w:rPr>
+        <w:t>LifeCycleAware</w:t>
+      </w:r>
+    </w:p>
+    <w:p>
+      <w:pPr>
+        <w:pStyle w:val="ListParagraph"/>
+        <w:numPr>
+          <w:ilvl w:val="0"/>
+          <w:numId w:val="2"/>
+        </w:numPr>
+        <w:rPr>
+          <w:b/>
+          <w:bCs w:val="0"/>
+          <w:szCs w:val="24"/>
+        </w:rPr>
+      </w:pPr>
+      <w:r>
+        <w:rPr>
+          <w:b/>
+          <w:bCs w:val="0"/>
+          <w:szCs w:val="24"/>
+        </w:rPr>
+        <w:t>Design</w:t>
+      </w:r>
+      <w:r>
+        <w:rPr>
+          <w:b/>
+          <w:bCs w:val="0"/>
+          <w:szCs w:val="24"/>
+        </w:rPr>
+        <w:t xml:space="preserve"> Concepts</w:t>
+      </w:r>
+    </w:p>
+    <w:p>
+      <w:pPr>
+        <w:pStyle w:val="ListParagraph"/>
+        <w:numPr>
+          <w:ilvl w:val="1"/>
+          <w:numId w:val="2"/>
+        </w:numPr>
+        <w:rPr>
+          <w:b/>
+          <w:bCs w:val="0"/>
+          <w:szCs w:val="24"/>
+        </w:rPr>
+      </w:pPr>
+      <w:r>
+        <w:rPr>
+          <w:b/>
+          <w:bCs w:val="0"/>
+          <w:szCs w:val="24"/>
+        </w:rPr>
+        <w:t>JetPack Compose</w:t>
+      </w:r>
+    </w:p>
+    <w:p>
+      <w:pPr>
+        <w:pStyle w:val="ListParagraph"/>
+        <w:numPr>
+          <w:ilvl w:val="1"/>
+          <w:numId w:val="2"/>
+        </w:numPr>
+        <w:rPr>
+          <w:b/>
+          <w:bCs w:val="0"/>
+          <w:szCs w:val="24"/>
+        </w:rPr>
+      </w:pPr>
+      <w:r>
+        <w:rPr>
+          <w:b/>
+          <w:bCs w:val="0"/>
+          <w:szCs w:val="24"/>
+        </w:rPr>
+        <w:t>Android XML</w:t>
+      </w:r>
+    </w:p>
+    <w:p>
+      <w:pPr>
+        <w:pStyle w:val="ListParagraph"/>
+        <w:numPr>
+          <w:ilvl w:val="2"/>
+          <w:numId w:val="2"/>
+        </w:numPr>
+        <w:rPr>
+          <w:b/>
+          <w:bCs w:val="0"/>
+          <w:szCs w:val="24"/>
+        </w:rPr>
+      </w:pPr>
+      <w:r>
+        <w:rPr>
+          <w:b/>
+          <w:bCs w:val="0"/>
+          <w:szCs w:val="24"/>
+        </w:rPr>
+        <w:t>Constra</w:t>
+      </w:r>
+      <w:r>
+        <w:rPr>
+          <w:b/>
+          <w:bCs w:val="0"/>
+          <w:szCs w:val="24"/>
+        </w:rPr>
+        <w:t>int Layou</w:t>
+      </w:r>
+      <w:r>
+        <w:rPr>
+          <w:b/>
+          <w:bCs w:val="0"/>
+          <w:szCs w:val="24"/>
+        </w:rPr>
+        <w:t>t</w:t>
+      </w:r>
+    </w:p>
+    <w:p>
+      <w:pPr>
+        <w:pStyle w:val="ListParagraph"/>
+        <w:numPr>
+          <w:ilvl w:val="1"/>
+          <w:numId w:val="2"/>
+        </w:numPr>
+        <w:rPr>
+          <w:b/>
+          <w:bCs w:val="0"/>
+          <w:szCs w:val="24"/>
+        </w:rPr>
+      </w:pPr>
+      <w:r>
+        <w:rPr>
+          <w:b/>
+          <w:bCs w:val="0"/>
+          <w:szCs w:val="24"/>
+        </w:rPr>
+        <w:t>Animation &amp; Transition</w:t>
+      </w:r>
+    </w:p>
+    <w:p>
+      <w:pPr>
+        <w:rPr>
+          <w:b/>
+          <w:bCs w:val="0"/>
+          <w:szCs w:val="24"/>
+        </w:rPr>
+      </w:pPr>
+    </w:p>
+    <w:p>
+      <w:pPr>
+        <w:pStyle w:val="ListParagraph"/>
+        <w:numPr>
+          <w:ilvl w:val="0"/>
+          <w:numId w:val="2"/>
+        </w:numPr>
+        <w:rPr>
+          <w:b/>
+          <w:bCs w:val="0"/>
+          <w:szCs w:val="24"/>
+        </w:rPr>
+      </w:pPr>
+      <w:r>
+        <w:rPr>
+          <w:b/>
+          <w:bCs w:val="0"/>
+          <w:szCs w:val="24"/>
+        </w:rPr>
+        <w:t>Permission</w:t>
+      </w:r>
+    </w:p>
+    <w:p>
+      <w:pPr>
+        <w:pStyle w:val="ListParagraph"/>
+        <w:numPr>
+          <w:ilvl w:val="1"/>
+          <w:numId w:val="2"/>
+        </w:numPr>
+        <w:rPr>
+          <w:b/>
+          <w:bCs w:val="0"/>
+          <w:szCs w:val="24"/>
+        </w:rPr>
+      </w:pPr>
+      <w:r>
+        <w:rPr>
+          <w:b/>
+          <w:bCs w:val="0"/>
+          <w:szCs w:val="24"/>
+        </w:rPr>
+        <w:t>JetPack Compose Permission</w:t>
+      </w:r>
+    </w:p>
+    <w:p>
+      <w:pPr>
+        <w:pStyle w:val="ListParagraph"/>
+        <w:numPr>
+          <w:ilvl w:val="2"/>
+          <w:numId w:val="2"/>
+        </w:numPr>
+        <w:rPr>
+          <w:b/>
+          <w:bCs w:val="0"/>
+          <w:szCs w:val="24"/>
+        </w:rPr>
+      </w:pPr>
+      <w:r>
+        <w:rPr>
+          <w:b/>
+          <w:bCs w:val="0"/>
+          <w:szCs w:val="24"/>
+        </w:rPr>
+        <w:t>Single Permission</w:t>
+      </w:r>
+    </w:p>
+    <w:p>
+      <w:pPr>
+        <w:pStyle w:val="ListParagraph"/>
+        <w:numPr>
+          <w:ilvl w:val="2"/>
+          <w:numId w:val="2"/>
+        </w:numPr>
+        <w:rPr>
+          <w:b/>
+          <w:bCs w:val="0"/>
+          <w:szCs w:val="24"/>
+        </w:rPr>
+      </w:pPr>
+      <w:r>
+        <w:rPr>
+          <w:b/>
+          <w:bCs w:val="0"/>
+          <w:szCs w:val="24"/>
+        </w:rPr>
+        <w:t>Multiple Permission</w:t>
+      </w:r>
+    </w:p>
+    <w:p>
+      <w:pPr>
+        <w:pStyle w:val="ListParagraph"/>
+        <w:numPr>
+          <w:ilvl w:val="1"/>
+          <w:numId w:val="2"/>
+        </w:numPr>
+        <w:rPr>
+          <w:b/>
+          <w:bCs w:val="0"/>
+          <w:szCs w:val="24"/>
+        </w:rPr>
+      </w:pPr>
+      <w:r>
+        <w:rPr>
+          <w:b/>
+          <w:bCs w:val="0"/>
+          <w:szCs w:val="24"/>
+        </w:rPr>
+        <w:t>Normal Android Permission</w:t>
+      </w:r>
+    </w:p>
+    <w:p>
+      <w:pPr>
+        <w:pStyle w:val="ListParagraph"/>
+        <w:numPr>
+          <w:ilvl w:val="2"/>
+          <w:numId w:val="2"/>
+        </w:numPr>
+        <w:rPr>
+          <w:b/>
+          <w:bCs w:val="0"/>
+          <w:szCs w:val="24"/>
+        </w:rPr>
+      </w:pPr>
+      <w:r>
+        <w:rPr>
+          <w:b/>
+          <w:bCs w:val="0"/>
+          <w:szCs w:val="24"/>
+        </w:rPr>
+        <w:t>Single Permission</w:t>
+      </w:r>
+    </w:p>
+    <w:p>
+      <w:pPr>
+        <w:pStyle w:val="ListParagraph"/>
+        <w:numPr>
+          <w:ilvl w:val="2"/>
+          <w:numId w:val="2"/>
+        </w:numPr>
+        <w:rPr>
+          <w:b/>
+          <w:bCs w:val="0"/>
+          <w:szCs w:val="24"/>
+        </w:rPr>
+      </w:pPr>
+      <w:r>
+        <w:rPr>
+          <w:b/>
+          <w:bCs w:val="0"/>
+          <w:szCs w:val="24"/>
+        </w:rPr>
+        <w:t>Multiple Permission</w:t>
+      </w:r>
+    </w:p>
+    <w:p>
+      <w:pPr>
+        <w:pStyle w:val="ListParagraph"/>
+        <w:numPr>
+          <w:ilvl w:val="0"/>
+          <w:numId w:val="2"/>
+        </w:numPr>
+        <w:rPr>
+          <w:b/>
+          <w:bCs w:val="0"/>
+          <w:szCs w:val="24"/>
+        </w:rPr>
+      </w:pPr>
+      <w:r>
+        <w:rPr>
+          <w:b/>
+          <w:bCs w:val="0"/>
+          <w:szCs w:val="24"/>
+        </w:rPr>
+        <w:t>Depedency Injection</w:t>
+      </w:r>
+    </w:p>
+    <w:p>
+      <w:pPr>
+        <w:pStyle w:val="ListParagraph"/>
+        <w:numPr>
+          <w:ilvl w:val="0"/>
+          <w:numId w:val="2"/>
+        </w:numPr>
+        <w:rPr>
+          <w:b/>
+          <w:bCs w:val="0"/>
+          <w:szCs w:val="24"/>
+        </w:rPr>
+      </w:pPr>
+      <w:r>
+        <w:rPr>
+          <w:b/>
+          <w:bCs w:val="0"/>
+          <w:szCs w:val="24"/>
+        </w:rPr>
+        <w:t>Android LifeCycle</w:t>
+      </w:r>
+    </w:p>
+    <w:p>
+      <w:pPr>
+        <w:pStyle w:val="ListParagraph"/>
+        <w:numPr>
+          <w:ilvl w:val="1"/>
+          <w:numId w:val="2"/>
+        </w:numPr>
+        <w:rPr>
+          <w:b/>
+          <w:bCs w:val="0"/>
+          <w:szCs w:val="24"/>
+        </w:rPr>
+      </w:pPr>
+      <w:r>
+        <w:rPr>
+          <w:b/>
+          <w:bCs w:val="0"/>
+          <w:szCs w:val="24"/>
+        </w:rPr>
+        <w:t>Activity LifeCycle</w:t>
+      </w:r>
+    </w:p>
+    <w:p>
+      <w:pPr>
+        <w:pStyle w:val="ListParagraph"/>
+        <w:numPr>
+          <w:ilvl w:val="1"/>
+          <w:numId w:val="2"/>
+        </w:numPr>
+        <w:rPr>
+          <w:b/>
+          <w:bCs w:val="0"/>
+          <w:szCs w:val="24"/>
+        </w:rPr>
+      </w:pPr>
+      <w:r>
+        <w:rPr>
+          <w:b/>
+          <w:bCs w:val="0"/>
+          <w:szCs w:val="24"/>
+        </w:rPr>
+        <w:t>Fragment LifeCycle</w:t>
+      </w:r>
+    </w:p>
+    <w:p>
+      <w:pPr>
+        <w:pStyle w:val="ListParagraph"/>
+        <w:numPr>
+          <w:ilvl w:val="0"/>
+          <w:numId w:val="2"/>
+        </w:numPr>
+        <w:rPr>
+          <w:b/>
+          <w:bCs w:val="0"/>
+          <w:szCs w:val="24"/>
+        </w:rPr>
+      </w:pPr>
+      <w:r>
+        <w:rPr>
+          <w:b/>
+          <w:bCs w:val="0"/>
+          <w:szCs w:val="24"/>
+        </w:rPr>
+        <w:t>Retrofit</w:t>
+      </w:r>
+    </w:p>
+    <w:p>
+      <w:pPr>
+        <w:pStyle w:val="ListParagraph"/>
+        <w:numPr>
+          <w:ilvl w:val="0"/>
+          <w:numId w:val="2"/>
+        </w:numPr>
+        <w:rPr>
+          <w:b/>
+          <w:bCs w:val="0"/>
+          <w:szCs w:val="24"/>
+        </w:rPr>
+      </w:pPr>
+      <w:r>
+        <w:rPr>
+          <w:b/>
+          <w:bCs w:val="0"/>
+          <w:szCs w:val="24"/>
+        </w:rPr>
+        <w:t>SQL ite</w:t>
+      </w:r>
+    </w:p>
+    <w:p>
+      <w:pPr>
+        <w:pStyle w:val="ListParagraph"/>
+        <w:numPr>
+          <w:ilvl w:val="0"/>
+          <w:numId w:val="2"/>
+        </w:numPr>
+        <w:rPr>
+          <w:b/>
+          <w:bCs w:val="0"/>
+          <w:szCs w:val="24"/>
+        </w:rPr>
+      </w:pPr>
+      <w:r>
+        <w:rPr>
+          <w:b/>
+          <w:bCs w:val="0"/>
+          <w:szCs w:val="24"/>
+        </w:rPr>
+        <w:t>Intents</w:t>
+      </w:r>
+    </w:p>
+    <w:p>
+      <w:pPr>
+        <w:pStyle w:val="ListParagraph"/>
+        <w:numPr>
+          <w:ilvl w:val="0"/>
+          <w:numId w:val="2"/>
+        </w:numPr>
+        <w:rPr>
+          <w:b/>
+          <w:bCs w:val="0"/>
+          <w:szCs w:val="24"/>
+        </w:rPr>
+      </w:pPr>
+      <w:r>
+        <w:rPr>
+          <w:b/>
+          <w:bCs w:val="0"/>
+          <w:szCs w:val="24"/>
+        </w:rPr>
+        <w:t>BroadCast Receiever</w:t>
+      </w:r>
+    </w:p>
+    <w:p>
+      <w:pPr>
+        <w:pStyle w:val="ListParagraph"/>
+        <w:numPr>
+          <w:ilvl w:val="0"/>
+          <w:numId w:val="2"/>
+        </w:numPr>
+        <w:rPr>
+          <w:b/>
+          <w:bCs w:val="0"/>
+          <w:szCs w:val="24"/>
+        </w:rPr>
+      </w:pPr>
+      <w:r>
+        <w:rPr>
+          <w:b/>
+          <w:bCs w:val="0"/>
+          <w:szCs w:val="24"/>
+        </w:rPr>
+        <w:t>MulitScreen.</w:t>
+      </w:r>
+    </w:p>
+    <w:p>
+      <w:pPr>
+        <w:pStyle w:val="ListParagraph"/>
+        <w:numPr>
+          <w:ilvl w:val="0"/>
+          <w:numId w:val="2"/>
+        </w:numPr>
+        <w:rPr>
+          <w:b/>
+          <w:bCs w:val="0"/>
+          <w:szCs w:val="24"/>
+        </w:rPr>
+      </w:pPr>
+      <w:r>
+        <w:rPr>
+          <w:b/>
+          <w:bCs w:val="0"/>
+          <w:szCs w:val="24"/>
+        </w:rPr>
+        <w:t>Launch Mode</w:t>
+      </w:r>
+    </w:p>
+    <w:p>
+      <w:pPr>
+        <w:pStyle w:val="ListParagraph"/>
+        <w:numPr>
+          <w:ilvl w:val="0"/>
+          <w:numId w:val="2"/>
+        </w:numPr>
+        <w:rPr>
+          <w:b/>
+          <w:bCs w:val="0"/>
+          <w:szCs w:val="24"/>
+        </w:rPr>
+      </w:pPr>
+      <w:r>
+        <w:rPr>
+          <w:b/>
+          <w:bCs w:val="0"/>
+          <w:szCs w:val="24"/>
+        </w:rPr>
+        <w:t>DownLoad Manager</w:t>
+      </w:r>
+    </w:p>
+    <w:p>
+      <w:pPr>
+        <w:pStyle w:val="ListParagraph"/>
+        <w:numPr>
+          <w:ilvl w:val="0"/>
+          <w:numId w:val="2"/>
+        </w:numPr>
+        <w:rPr>
+          <w:b/>
+          <w:bCs w:val="0"/>
+          <w:szCs w:val="24"/>
+        </w:rPr>
+      </w:pPr>
+      <w:r>
+        <w:rPr>
+          <w:b/>
+          <w:bCs w:val="0"/>
+          <w:szCs w:val="24"/>
+        </w:rPr>
+        <w:t>Services</w:t>
+      </w:r>
+    </w:p>
+    <w:p>
+      <w:pPr>
+        <w:pStyle w:val="ListParagraph"/>
+        <w:numPr>
+          <w:ilvl w:val="0"/>
+          <w:numId w:val="2"/>
+        </w:numPr>
+        <w:rPr>
+          <w:b/>
+          <w:bCs w:val="0"/>
+          <w:szCs w:val="24"/>
+        </w:rPr>
+      </w:pPr>
+      <w:r>
+        <w:rPr>
+          <w:b/>
+          <w:bCs w:val="0"/>
+          <w:szCs w:val="24"/>
+        </w:rPr>
+        <w:t>Tesing</w:t>
+      </w:r>
+    </w:p>
+    <w:p>
+      <w:pPr>
+        <w:pStyle w:val="ListParagraph"/>
+        <w:numPr>
+          <w:ilvl w:val="1"/>
+          <w:numId w:val="2"/>
+        </w:numPr>
+        <w:rPr>
+          <w:b/>
+          <w:bCs w:val="0"/>
+          <w:szCs w:val="24"/>
+        </w:rPr>
+      </w:pPr>
+      <w:r>
+        <w:rPr>
+          <w:b/>
+          <w:bCs w:val="0"/>
+          <w:szCs w:val="24"/>
+        </w:rPr>
+        <w:t>Unit Testin</w:t>
+      </w:r>
+    </w:p>
+    <w:p>
+      <w:pPr>
+        <w:pStyle w:val="ListParagraph"/>
+        <w:numPr>
+          <w:ilvl w:val="1"/>
+          <w:numId w:val="2"/>
+        </w:numPr>
+        <w:rPr>
+          <w:b/>
+          <w:bCs w:val="0"/>
+          <w:szCs w:val="24"/>
+        </w:rPr>
+      </w:pPr>
+      <w:r>
+        <w:rPr>
+          <w:b/>
+          <w:bCs w:val="0"/>
+          <w:szCs w:val="24"/>
+        </w:rPr>
+        <w:t>Cucumber Testing</w:t>
+      </w:r>
+    </w:p>
+    <w:p>
+      <w:pPr>
+        <w:pStyle w:val="ListParagraph"/>
+        <w:numPr>
+          <w:ilvl w:val="0"/>
+          <w:numId w:val="2"/>
+        </w:numPr>
+        <w:rPr>
+          <w:b/>
+          <w:bCs w:val="0"/>
+          <w:szCs w:val="24"/>
+        </w:rPr>
+      </w:pPr>
+      <w:r>
+        <w:rPr>
+          <w:b/>
+          <w:bCs w:val="0"/>
+          <w:szCs w:val="24"/>
+        </w:rPr>
+        <w:t>Camera X</w:t>
+      </w:r>
+    </w:p>
+    <w:p>
+      <w:pPr>
+        <w:pStyle w:val="ListParagraph"/>
+        <w:numPr>
+          <w:ilvl w:val="0"/>
+          <w:numId w:val="2"/>
+        </w:numPr>
+        <w:rPr>
+          <w:b/>
+          <w:bCs w:val="0"/>
+          <w:szCs w:val="24"/>
+        </w:rPr>
+      </w:pPr>
+      <w:r>
+        <w:rPr>
+          <w:b/>
+          <w:bCs w:val="0"/>
+          <w:szCs w:val="24"/>
+        </w:rPr>
+        <w:t>Content Providers</w:t>
+      </w:r>
+    </w:p>
+    <w:p>
+      <w:pPr>
+        <w:pStyle w:val="ListParagraph"/>
+        <w:numPr>
+          <w:ilvl w:val="0"/>
+          <w:numId w:val="2"/>
+        </w:numPr>
+        <w:rPr>
+          <w:b/>
+          <w:bCs w:val="0"/>
+          <w:szCs w:val="24"/>
+        </w:rPr>
+      </w:pPr>
+      <w:r>
+        <w:rPr>
+          <w:b/>
+          <w:bCs w:val="0"/>
+          <w:szCs w:val="24"/>
+        </w:rPr>
+        <w:t>Solid Principles</w:t>
+      </w:r>
+    </w:p>
+    <w:p>
+      <w:pPr>
+        <w:pStyle w:val="ListParagraph"/>
+        <w:numPr>
+          <w:ilvl w:val="0"/>
+          <w:numId w:val="2"/>
+        </w:numPr>
+        <w:rPr>
+          <w:b/>
+          <w:bCs w:val="0"/>
+          <w:szCs w:val="24"/>
+        </w:rPr>
+      </w:pPr>
+      <w:r>
+        <w:rPr>
+          <w:b/>
+          <w:bCs w:val="0"/>
+          <w:szCs w:val="24"/>
+        </w:rPr>
+        <w:t>File Handling</w:t>
+      </w:r>
+    </w:p>
+    <w:p>
+      <w:pPr>
+        <w:pStyle w:val="ListParagraph"/>
+        <w:numPr>
+          <w:ilvl w:val="0"/>
+          <w:numId w:val="2"/>
+        </w:numPr>
+        <w:rPr>
+          <w:b/>
+          <w:bCs w:val="0"/>
+          <w:szCs w:val="24"/>
+        </w:rPr>
+      </w:pPr>
+      <w:r>
+        <w:rPr>
+          <w:b/>
+          <w:bCs w:val="0"/>
+          <w:szCs w:val="24"/>
+        </w:rPr>
+        <w:t>Content Providers</w:t>
+      </w:r>
+    </w:p>
+    <w:p>
+      <w:pPr>
+        <w:pStyle w:val="ListParagraph"/>
+        <w:numPr>
+          <w:ilvl w:val="0"/>
+          <w:numId w:val="2"/>
+        </w:numPr>
+        <w:rPr>
+          <w:b/>
+          <w:bCs w:val="0"/>
+          <w:szCs w:val="24"/>
+        </w:rPr>
+      </w:pPr>
+      <w:r>
+        <w:rPr>
+          <w:b/>
+          <w:bCs w:val="0"/>
+          <w:szCs w:val="24"/>
+        </w:rPr>
+        <w:t>Binding</w:t>
+      </w:r>
+    </w:p>
+    <w:p>
+      <w:pPr>
+        <w:pStyle w:val="ListParagraph"/>
+        <w:numPr>
+          <w:ilvl w:val="1"/>
+          <w:numId w:val="2"/>
+        </w:numPr>
+        <w:rPr>
+          <w:b/>
+          <w:bCs w:val="0"/>
+          <w:szCs w:val="24"/>
+        </w:rPr>
+      </w:pPr>
+      <w:r>
+        <w:rPr>
+          <w:b/>
+          <w:bCs w:val="0"/>
+          <w:szCs w:val="24"/>
+        </w:rPr>
+        <w:t>Data Binding</w:t>
+      </w:r>
+    </w:p>
+    <w:p>
+      <w:pPr>
+        <w:pStyle w:val="ListParagraph"/>
+        <w:numPr>
+          <w:ilvl w:val="1"/>
+          <w:numId w:val="2"/>
+        </w:numPr>
+        <w:rPr>
+          <w:b/>
+          <w:bCs w:val="0"/>
+          <w:szCs w:val="24"/>
+        </w:rPr>
+      </w:pPr>
+      <w:r>
+        <w:rPr>
+          <w:b/>
+          <w:bCs w:val="0"/>
+          <w:szCs w:val="24"/>
+        </w:rPr>
+        <w:t>View Binding</w:t>
+      </w:r>
+    </w:p>
+    <w:p>
+      <w:pPr>
+        <w:pStyle w:val="ListParagraph"/>
+        <w:numPr>
+          <w:ilvl w:val="0"/>
+          <w:numId w:val="2"/>
+        </w:numPr>
+        <w:rPr>
+          <w:b/>
+          <w:bCs w:val="0"/>
+          <w:szCs w:val="24"/>
+        </w:rPr>
+      </w:pPr>
+      <w:r>
+        <w:rPr>
+          <w:b/>
+          <w:bCs w:val="0"/>
+          <w:szCs w:val="24"/>
+        </w:rPr>
+        <w:t>Pagination</w:t>
+      </w:r>
+    </w:p>
+    <w:p>
+      <w:pPr>
+        <w:pStyle w:val="ListParagraph"/>
+        <w:numPr>
+          <w:ilvl w:val="0"/>
+          <w:numId w:val="2"/>
+        </w:numPr>
+        <w:rPr>
+          <w:b/>
+          <w:bCs w:val="0"/>
+          <w:szCs w:val="24"/>
+        </w:rPr>
+      </w:pPr>
+      <w:r>
+        <w:rPr>
+          <w:b/>
+          <w:bCs w:val="0"/>
+          <w:szCs w:val="24"/>
+        </w:rPr>
+        <w:t>Shared Preference</w:t>
+      </w:r>
+    </w:p>
+    <w:p>
+      <w:pPr>
+        <w:pStyle w:val="ListParagraph"/>
+        <w:numPr>
+          <w:ilvl w:val="0"/>
+          <w:numId w:val="2"/>
+        </w:numPr>
+        <w:rPr>
+          <w:b/>
+          <w:bCs w:val="0"/>
+          <w:szCs w:val="24"/>
+        </w:rPr>
+      </w:pPr>
+      <w:r>
+        <w:rPr>
+          <w:b/>
+          <w:bCs w:val="0"/>
+          <w:szCs w:val="24"/>
+        </w:rPr>
+        <w:t>Alaram Manager</w:t>
+      </w:r>
+    </w:p>
+    <w:p>
+      <w:pPr>
+        <w:pStyle w:val="ListParagraph"/>
+        <w:numPr>
+          <w:ilvl w:val="0"/>
+          <w:numId w:val="2"/>
+        </w:numPr>
+        <w:rPr>
+          <w:b/>
+          <w:bCs w:val="0"/>
+          <w:szCs w:val="24"/>
+        </w:rPr>
+      </w:pPr>
+      <w:r>
+        <w:rPr>
+          <w:b/>
+          <w:bCs w:val="0"/>
+          <w:szCs w:val="24"/>
+        </w:rPr>
+        <w:t>JobScheduler</w:t>
+      </w:r>
+    </w:p>
+    <w:p>
+      <w:pPr>
+        <w:pStyle w:val="ListParagraph"/>
+        <w:numPr>
+          <w:ilvl w:val="0"/>
+          <w:numId w:val="2"/>
+        </w:numPr>
+        <w:rPr>
+          <w:b/>
+          <w:bCs w:val="0"/>
+          <w:szCs w:val="24"/>
+        </w:rPr>
+      </w:pPr>
+      <w:r>
+        <w:rPr>
+          <w:b/>
+          <w:bCs w:val="0"/>
+          <w:szCs w:val="24"/>
+        </w:rPr>
+        <w:t>Debugging</w:t>
+      </w:r>
+    </w:p>
+    <w:p>
+      <w:pPr>
+        <w:pStyle w:val="ListParagraph"/>
+        <w:numPr>
+          <w:ilvl w:val="0"/>
+          <w:numId w:val="2"/>
+        </w:numPr>
+        <w:rPr>
+          <w:b/>
+          <w:bCs w:val="0"/>
+          <w:szCs w:val="24"/>
+        </w:rPr>
+      </w:pPr>
+      <w:r>
+        <w:rPr>
+          <w:b/>
+          <w:bCs w:val="0"/>
+          <w:szCs w:val="24"/>
+        </w:rPr>
+        <w:t>Retrofit</w:t>
+      </w:r>
+    </w:p>
+    <w:p>
+      <w:pPr>
+        <w:pStyle w:val="ListParagraph"/>
+        <w:numPr>
+          <w:ilvl w:val="0"/>
+          <w:numId w:val="2"/>
+        </w:numPr>
+        <w:rPr>
+          <w:b/>
+          <w:bCs w:val="0"/>
+          <w:szCs w:val="24"/>
+        </w:rPr>
+      </w:pPr>
+      <w:r>
+        <w:rPr>
+          <w:b/>
+          <w:bCs w:val="0"/>
+          <w:szCs w:val="24"/>
+        </w:rPr>
+        <w:t>KMP</w:t>
+      </w:r>
+    </w:p>
+    <w:p>
+      <w:pPr>
+        <w:pStyle w:val="ListParagraph"/>
+        <w:numPr>
+          <w:ilvl w:val="0"/>
+          <w:numId w:val="2"/>
+        </w:numPr>
+        <w:rPr>
+          <w:b/>
+          <w:bCs w:val="0"/>
+          <w:szCs w:val="24"/>
+        </w:rPr>
+      </w:pPr>
+      <w:r>
+        <w:rPr>
+          <w:b/>
+          <w:bCs w:val="0"/>
+          <w:szCs w:val="24"/>
+        </w:rPr>
+        <w:t>Coroutines</w:t>
+      </w:r>
+    </w:p>
+    <w:p>
+      <w:pPr>
+        <w:pStyle w:val="ListParagraph"/>
+        <w:numPr>
+          <w:ilvl w:val="0"/>
+          <w:numId w:val="2"/>
+        </w:numPr>
+        <w:rPr>
+          <w:b/>
+          <w:bCs w:val="0"/>
+          <w:szCs w:val="24"/>
+        </w:rPr>
+      </w:pPr>
+      <w:r>
+        <w:rPr>
+          <w:b/>
+          <w:bCs w:val="0"/>
+          <w:szCs w:val="24"/>
+        </w:rPr>
+        <w:t>Flows</w:t>
+      </w:r>
+    </w:p>
+    <w:p>
+      <w:pPr>
+        <w:rPr>
+          <w:b/>
+          <w:bCs w:val="0"/>
+          <w:szCs w:val="24"/>
+        </w:rPr>
+      </w:pPr>
+    </w:p>
+    <w:p>
+      <w:pPr>
+        <w:rPr>
+          <w:b/>
+          <w:bCs w:val="0"/>
+          <w:szCs w:val="24"/>
+        </w:rPr>
+      </w:pPr>
+    </w:p>
+    <w:p>
+      <w:pPr>
+        <w:jc w:val="center"/>
         <w:rPr>
           <w:b/>
           <w:bCs w:val="0"/>
           <w:sz w:val="36"/>
           <w:szCs w:val="36"/>
         </w:rPr>
-        <w:t>Android</w:t>
-      </w:r>
-    </w:p>
-    <w:p>
-      <w:pPr>
-        <w:pStyle w:val="ListParagraph"/>
-        <w:ind w:left="360"/>
+      </w:pPr>
+    </w:p>
+    <w:p>
+      <w:pPr>
+        <w:jc w:val="center"/>
         <w:rPr>
           <w:b/>
           <w:bCs w:val="0"/>
@@ -69,325 +1852,1128 @@
     </w:p>
     <w:p>
       <w:pPr>
-        <w:pStyle w:val="ListParagraph"/>
-        <w:numPr>
-          <w:ilvl w:val="0"/>
-          <w:numId w:val="2"/>
-        </w:numPr>
-        <w:rPr>
-          <w:b/>
-          <w:bCs w:val="0"/>
-          <w:sz w:val="26"/>
-          <w:szCs w:val="26"/>
-        </w:rPr>
-      </w:pPr>
-      <w:r>
-        <w:rPr>
-          <w:b/>
-          <w:bCs w:val="0"/>
-          <w:sz w:val="26"/>
-          <w:szCs w:val="26"/>
-        </w:rPr>
-        <w:t>General Topics</w:t>
-      </w:r>
-    </w:p>
-    <w:p>
-      <w:pPr>
-        <w:pStyle w:val="ListParagraph"/>
-        <w:numPr>
-          <w:ilvl w:val="1"/>
-          <w:numId w:val="2"/>
-        </w:numPr>
-        <w:rPr>
-          <w:b/>
-          <w:bCs w:val="0"/>
-          <w:sz w:val="26"/>
-          <w:szCs w:val="26"/>
-        </w:rPr>
-      </w:pPr>
-      <w:r>
-        <w:rPr>
-          <w:b/>
-          <w:bCs w:val="0"/>
-          <w:sz w:val="26"/>
-          <w:szCs w:val="26"/>
-        </w:rPr>
-        <w:t>Android Architecture</w:t>
-      </w:r>
-    </w:p>
-    <w:p>
-      <w:pPr>
-        <w:pStyle w:val="ListParagraph"/>
-        <w:numPr>
-          <w:ilvl w:val="1"/>
-          <w:numId w:val="2"/>
-        </w:numPr>
-        <w:rPr>
-          <w:b/>
-          <w:bCs w:val="0"/>
-          <w:sz w:val="26"/>
-          <w:szCs w:val="26"/>
-        </w:rPr>
-      </w:pPr>
-      <w:r>
-        <w:rPr>
-          <w:b/>
-          <w:bCs w:val="0"/>
-          <w:sz w:val="26"/>
-          <w:szCs w:val="26"/>
-        </w:rPr>
-        <w:t>APK/ABB</w:t>
-      </w:r>
-    </w:p>
-    <w:p>
-      <w:pPr>
-        <w:pStyle w:val="ListParagraph"/>
-        <w:numPr>
-          <w:ilvl w:val="1"/>
-          <w:numId w:val="2"/>
-        </w:numPr>
-        <w:rPr>
-          <w:b/>
-          <w:bCs w:val="0"/>
-          <w:sz w:val="26"/>
-          <w:szCs w:val="26"/>
-        </w:rPr>
-      </w:pPr>
-      <w:r>
-        <w:rPr>
-          <w:b/>
-          <w:bCs w:val="0"/>
-          <w:sz w:val="26"/>
-          <w:szCs w:val="26"/>
-        </w:rPr>
-        <w:t>File Structure</w:t>
-      </w:r>
-    </w:p>
-    <w:p>
-      <w:pPr>
-        <w:pStyle w:val="ListParagraph"/>
-        <w:numPr>
-          <w:ilvl w:val="1"/>
-          <w:numId w:val="2"/>
-        </w:numPr>
-        <w:rPr>
-          <w:b/>
-          <w:bCs w:val="0"/>
-          <w:sz w:val="26"/>
-          <w:szCs w:val="26"/>
-        </w:rPr>
-      </w:pPr>
-      <w:r>
-        <w:rPr>
-          <w:b/>
-          <w:bCs w:val="0"/>
-          <w:sz w:val="26"/>
-          <w:szCs w:val="26"/>
-        </w:rPr>
-        <w:t>Gradle Types</w:t>
-      </w:r>
-    </w:p>
-    <w:p>
-      <w:pPr>
-        <w:pStyle w:val="ListParagraph"/>
-        <w:ind w:left="1080"/>
-        <w:rPr>
-          <w:b/>
-          <w:bCs w:val="0"/>
-          <w:sz w:val="26"/>
-          <w:szCs w:val="26"/>
-        </w:rPr>
-      </w:pPr>
-    </w:p>
-    <w:p>
-      <w:pPr>
-        <w:pStyle w:val="ListParagraph"/>
-        <w:numPr>
-          <w:ilvl w:val="0"/>
-          <w:numId w:val="2"/>
-        </w:numPr>
-        <w:rPr>
-          <w:b/>
-          <w:bCs w:val="0"/>
-          <w:sz w:val="26"/>
-          <w:szCs w:val="26"/>
-        </w:rPr>
-      </w:pPr>
-      <w:r>
-        <w:rPr>
-          <w:b/>
-          <w:bCs w:val="0"/>
-          <w:sz w:val="26"/>
-          <w:szCs w:val="26"/>
-        </w:rPr>
-        <w:t>JetPack Com</w:t>
-      </w:r>
-      <w:r>
-        <w:rPr>
-          <w:b/>
-          <w:bCs w:val="0"/>
-          <w:sz w:val="26"/>
-          <w:szCs w:val="26"/>
-        </w:rPr>
-        <w:t>ponents</w:t>
-      </w:r>
-    </w:p>
-    <w:p>
-      <w:pPr>
-        <w:pStyle w:val="ListParagraph"/>
-        <w:numPr>
-          <w:ilvl w:val="1"/>
-          <w:numId w:val="2"/>
-        </w:numPr>
-        <w:rPr>
-          <w:b/>
-          <w:bCs w:val="0"/>
-          <w:sz w:val="26"/>
-          <w:szCs w:val="26"/>
-        </w:rPr>
-      </w:pPr>
-      <w:r>
-        <w:rPr>
-          <w:b/>
-          <w:bCs w:val="0"/>
-          <w:sz w:val="26"/>
-          <w:szCs w:val="26"/>
-        </w:rPr>
-        <w:t xml:space="preserve">LiveData </w:t>
-      </w:r>
-    </w:p>
-    <w:p>
-      <w:pPr>
-        <w:pStyle w:val="ListParagraph"/>
-        <w:numPr>
-          <w:ilvl w:val="1"/>
-          <w:numId w:val="2"/>
-        </w:numPr>
-        <w:rPr>
-          <w:b/>
-          <w:bCs w:val="0"/>
-          <w:sz w:val="26"/>
-          <w:szCs w:val="26"/>
-        </w:rPr>
-      </w:pPr>
-      <w:r>
-        <w:rPr>
-          <w:b/>
-          <w:bCs w:val="0"/>
-          <w:sz w:val="26"/>
-          <w:szCs w:val="26"/>
-        </w:rPr>
-        <w:t xml:space="preserve">ViewModel </w:t>
-      </w:r>
-    </w:p>
-    <w:p>
-      <w:pPr>
-        <w:pStyle w:val="ListParagraph"/>
-        <w:numPr>
-          <w:ilvl w:val="1"/>
-          <w:numId w:val="2"/>
-        </w:numPr>
-        <w:rPr>
-          <w:b/>
-          <w:bCs w:val="0"/>
-          <w:sz w:val="26"/>
-          <w:szCs w:val="26"/>
-        </w:rPr>
-      </w:pPr>
-      <w:r>
-        <w:rPr>
-          <w:b/>
-          <w:bCs w:val="0"/>
-          <w:sz w:val="26"/>
-          <w:szCs w:val="26"/>
-        </w:rPr>
-        <w:t>Navigation</w:t>
-      </w:r>
-    </w:p>
-    <w:p>
-      <w:pPr>
-        <w:pStyle w:val="ListParagraph"/>
-        <w:numPr>
-          <w:ilvl w:val="1"/>
-          <w:numId w:val="2"/>
-        </w:numPr>
-        <w:rPr>
-          <w:b/>
-          <w:bCs w:val="0"/>
-          <w:sz w:val="26"/>
-          <w:szCs w:val="26"/>
-        </w:rPr>
-      </w:pPr>
-      <w:r>
-        <w:rPr>
-          <w:b/>
-          <w:bCs w:val="0"/>
-          <w:sz w:val="26"/>
-          <w:szCs w:val="26"/>
-        </w:rPr>
-        <w:t>Pagination</w:t>
-      </w:r>
-    </w:p>
-    <w:p>
-      <w:pPr>
-        <w:pStyle w:val="ListParagraph"/>
-        <w:numPr>
-          <w:ilvl w:val="1"/>
-          <w:numId w:val="2"/>
-        </w:numPr>
-        <w:rPr>
-          <w:b/>
-          <w:bCs w:val="0"/>
-          <w:sz w:val="26"/>
-          <w:szCs w:val="26"/>
-        </w:rPr>
-      </w:pPr>
-      <w:r>
-        <w:rPr>
-          <w:b/>
-          <w:bCs w:val="0"/>
-          <w:sz w:val="26"/>
-          <w:szCs w:val="26"/>
-        </w:rPr>
-        <w:t>WorkManager</w:t>
-      </w:r>
-    </w:p>
-    <w:p>
-      <w:pPr>
-        <w:pStyle w:val="ListParagraph"/>
-        <w:numPr>
-          <w:ilvl w:val="1"/>
-          <w:numId w:val="2"/>
-        </w:numPr>
-        <w:rPr>
-          <w:b/>
-          <w:bCs w:val="0"/>
-          <w:sz w:val="26"/>
-          <w:szCs w:val="26"/>
-        </w:rPr>
-      </w:pPr>
-      <w:r>
-        <w:rPr>
-          <w:b/>
-          <w:bCs w:val="0"/>
-          <w:sz w:val="26"/>
-          <w:szCs w:val="26"/>
-        </w:rPr>
-        <w:t>LifeCycleAware</w:t>
-      </w:r>
-    </w:p>
-    <w:p>
-      <w:pPr>
-        <w:pStyle w:val="ListParagraph"/>
-        <w:numPr>
-          <w:ilvl w:val="0"/>
-          <w:numId w:val="2"/>
-        </w:numPr>
-        <w:rPr>
-          <w:b/>
-          <w:bCs w:val="0"/>
-          <w:sz w:val="26"/>
-          <w:szCs w:val="26"/>
+        <w:jc w:val="center"/>
+        <w:rPr>
+          <w:b/>
+          <w:bCs w:val="0"/>
+          <w:sz w:val="36"/>
+          <w:szCs w:val="36"/>
+        </w:rPr>
+      </w:pPr>
+      <w:r>
+        <w:rPr>
+          <w:b/>
+          <w:bCs w:val="0"/>
+          <w:sz w:val="36"/>
+          <w:szCs w:val="36"/>
+        </w:rPr>
+        <w:t>Kotlin</w:t>
+      </w:r>
+    </w:p>
+    <w:p>
+      <w:pPr>
+        <w:pStyle w:val="ListParagraph"/>
+        <w:numPr>
+          <w:ilvl w:val="0"/>
+          <w:numId w:val="3"/>
+        </w:numPr>
+        <w:rPr>
+          <w:b/>
+          <w:bCs w:val="0"/>
+          <w:szCs w:val="24"/>
+        </w:rPr>
+      </w:pPr>
+      <w:r>
+        <w:rPr>
+          <w:b/>
+          <w:bCs w:val="0"/>
+          <w:szCs w:val="24"/>
+        </w:rPr>
+        <w:t>Variable Declaration</w:t>
+      </w:r>
+    </w:p>
+    <w:p>
+      <w:pPr>
+        <w:pStyle w:val="ListParagraph"/>
+        <w:numPr>
+          <w:ilvl w:val="1"/>
+          <w:numId w:val="3"/>
+        </w:numPr>
+        <w:rPr>
+          <w:b/>
+          <w:bCs w:val="0"/>
+          <w:szCs w:val="24"/>
+        </w:rPr>
+      </w:pPr>
+      <w:r>
+        <w:rPr>
+          <w:b/>
+          <w:bCs w:val="0"/>
+          <w:szCs w:val="24"/>
+        </w:rPr>
+        <w:t>Val</w:t>
+      </w:r>
+    </w:p>
+    <w:p>
+      <w:pPr>
+        <w:pStyle w:val="ListParagraph"/>
+        <w:numPr>
+          <w:ilvl w:val="1"/>
+          <w:numId w:val="3"/>
+        </w:numPr>
+        <w:rPr>
+          <w:b/>
+          <w:bCs w:val="0"/>
+          <w:szCs w:val="24"/>
+        </w:rPr>
+      </w:pPr>
+      <w:r>
+        <w:rPr>
+          <w:b/>
+          <w:bCs w:val="0"/>
+          <w:szCs w:val="24"/>
+        </w:rPr>
+        <w:t>Var</w:t>
+      </w:r>
+    </w:p>
+    <w:p>
+      <w:pPr>
+        <w:pStyle w:val="ListParagraph"/>
+        <w:numPr>
+          <w:ilvl w:val="0"/>
+          <w:numId w:val="3"/>
+        </w:numPr>
+        <w:rPr>
+          <w:b/>
+          <w:bCs w:val="0"/>
+          <w:szCs w:val="24"/>
+        </w:rPr>
+      </w:pPr>
+      <w:r>
+        <w:rPr>
+          <w:b/>
+          <w:bCs w:val="0"/>
+          <w:szCs w:val="24"/>
+        </w:rPr>
+        <w:t>Functions</w:t>
+      </w:r>
+    </w:p>
+    <w:p>
+      <w:pPr>
+        <w:pStyle w:val="ListParagraph"/>
+        <w:numPr>
+          <w:ilvl w:val="1"/>
+          <w:numId w:val="3"/>
+        </w:numPr>
+        <w:rPr>
+          <w:b/>
+          <w:bCs w:val="0"/>
+          <w:szCs w:val="24"/>
+        </w:rPr>
+      </w:pPr>
+      <w:r>
+        <w:rPr>
+          <w:b/>
+          <w:bCs w:val="0"/>
+          <w:szCs w:val="24"/>
+        </w:rPr>
+        <w:t>Lambda Function</w:t>
+      </w:r>
+    </w:p>
+    <w:p>
+      <w:pPr>
+        <w:pStyle w:val="ListParagraph"/>
+        <w:numPr>
+          <w:ilvl w:val="1"/>
+          <w:numId w:val="3"/>
+        </w:numPr>
+        <w:rPr>
+          <w:b/>
+          <w:bCs w:val="0"/>
+          <w:szCs w:val="24"/>
+        </w:rPr>
+      </w:pPr>
+      <w:r>
+        <w:rPr>
+          <w:b/>
+          <w:bCs w:val="0"/>
+          <w:szCs w:val="24"/>
+        </w:rPr>
+        <w:t>Inline Fucntion</w:t>
+      </w:r>
+    </w:p>
+    <w:p>
+      <w:pPr>
+        <w:pStyle w:val="ListParagraph"/>
+        <w:numPr>
+          <w:ilvl w:val="1"/>
+          <w:numId w:val="3"/>
+        </w:numPr>
+        <w:rPr>
+          <w:b/>
+          <w:bCs w:val="0"/>
+          <w:szCs w:val="24"/>
+        </w:rPr>
+      </w:pPr>
+      <w:r>
+        <w:rPr>
+          <w:b/>
+          <w:bCs w:val="0"/>
+          <w:szCs w:val="24"/>
+        </w:rPr>
+        <w:t>Annonymous Functions</w:t>
+      </w:r>
+    </w:p>
+    <w:p>
+      <w:pPr>
+        <w:pStyle w:val="ListParagraph"/>
+        <w:numPr>
+          <w:ilvl w:val="1"/>
+          <w:numId w:val="3"/>
+        </w:numPr>
+        <w:rPr>
+          <w:b/>
+          <w:bCs w:val="0"/>
+          <w:szCs w:val="24"/>
+        </w:rPr>
+      </w:pPr>
+      <w:r>
+        <w:rPr>
+          <w:b/>
+          <w:bCs w:val="0"/>
+          <w:szCs w:val="24"/>
+        </w:rPr>
+        <w:t>Higher Order Functions</w:t>
+      </w:r>
+    </w:p>
+    <w:p>
+      <w:pPr>
+        <w:pStyle w:val="ListParagraph"/>
+        <w:numPr>
+          <w:ilvl w:val="0"/>
+          <w:numId w:val="3"/>
+        </w:numPr>
+        <w:rPr>
+          <w:b/>
+          <w:bCs w:val="0"/>
+          <w:szCs w:val="24"/>
+        </w:rPr>
+      </w:pPr>
+      <w:r>
+        <w:rPr>
+          <w:b/>
+          <w:bCs w:val="0"/>
+          <w:szCs w:val="24"/>
+        </w:rPr>
+        <w:t>Constructor</w:t>
+      </w:r>
+    </w:p>
+    <w:p>
+      <w:pPr>
+        <w:pStyle w:val="ListParagraph"/>
+        <w:numPr>
+          <w:ilvl w:val="0"/>
+          <w:numId w:val="3"/>
+        </w:numPr>
+        <w:rPr>
+          <w:b/>
+          <w:bCs w:val="0"/>
+          <w:szCs w:val="24"/>
+        </w:rPr>
+      </w:pPr>
+      <w:r>
+        <w:rPr>
+          <w:b/>
+          <w:bCs w:val="0"/>
+          <w:szCs w:val="24"/>
+        </w:rPr>
+        <w:t>Data Class</w:t>
+      </w:r>
+    </w:p>
+    <w:p>
+      <w:pPr>
+        <w:pStyle w:val="ListParagraph"/>
+        <w:numPr>
+          <w:ilvl w:val="0"/>
+          <w:numId w:val="3"/>
+        </w:numPr>
+        <w:rPr>
+          <w:b/>
+          <w:bCs w:val="0"/>
+          <w:szCs w:val="24"/>
+        </w:rPr>
+      </w:pPr>
+      <w:r>
+        <w:rPr>
+          <w:b/>
+          <w:bCs w:val="0"/>
+          <w:szCs w:val="24"/>
+        </w:rPr>
+        <w:t>Inner Class</w:t>
+      </w:r>
+    </w:p>
+    <w:p>
+      <w:pPr>
+        <w:pStyle w:val="ListParagraph"/>
+        <w:numPr>
+          <w:ilvl w:val="0"/>
+          <w:numId w:val="3"/>
+        </w:numPr>
+        <w:rPr>
+          <w:b/>
+          <w:bCs w:val="0"/>
+          <w:szCs w:val="24"/>
+        </w:rPr>
+      </w:pPr>
+      <w:r>
+        <w:rPr>
+          <w:b/>
+          <w:bCs w:val="0"/>
+          <w:szCs w:val="24"/>
+        </w:rPr>
+        <w:t>Control Flow</w:t>
+      </w:r>
+    </w:p>
+    <w:p>
+      <w:pPr>
+        <w:pStyle w:val="ListParagraph"/>
+        <w:numPr>
+          <w:ilvl w:val="1"/>
+          <w:numId w:val="3"/>
+        </w:numPr>
+        <w:rPr>
+          <w:b/>
+          <w:bCs w:val="0"/>
+          <w:szCs w:val="24"/>
+        </w:rPr>
+      </w:pPr>
+      <w:r>
+        <w:rPr>
+          <w:b/>
+          <w:bCs w:val="0"/>
+          <w:szCs w:val="24"/>
+        </w:rPr>
+        <w:t>if</w:t>
+      </w:r>
+      <w:r>
+        <w:rPr>
+          <w:b/>
+          <w:bCs w:val="0"/>
+          <w:szCs w:val="24"/>
+        </w:rPr>
+        <w:t xml:space="preserve"> , else</w:t>
+      </w:r>
+    </w:p>
+    <w:p>
+      <w:pPr>
+        <w:pStyle w:val="ListParagraph"/>
+        <w:numPr>
+          <w:ilvl w:val="1"/>
+          <w:numId w:val="3"/>
+        </w:numPr>
+        <w:rPr>
+          <w:b/>
+          <w:bCs w:val="0"/>
+          <w:szCs w:val="24"/>
+        </w:rPr>
+      </w:pPr>
+      <w:r>
+        <w:rPr>
+          <w:b/>
+          <w:bCs w:val="0"/>
+          <w:szCs w:val="24"/>
+        </w:rPr>
+        <w:t>When</w:t>
+      </w:r>
+    </w:p>
+    <w:p>
+      <w:pPr>
+        <w:pStyle w:val="ListParagraph"/>
+        <w:numPr>
+          <w:ilvl w:val="1"/>
+          <w:numId w:val="3"/>
+        </w:numPr>
+        <w:rPr>
+          <w:b/>
+          <w:bCs w:val="0"/>
+          <w:szCs w:val="24"/>
+        </w:rPr>
+      </w:pPr>
+      <w:r>
+        <w:rPr>
+          <w:b/>
+          <w:bCs w:val="0"/>
+          <w:szCs w:val="24"/>
+        </w:rPr>
+        <w:t>for, while,do-while</w:t>
+      </w:r>
+    </w:p>
+    <w:p>
+      <w:pPr>
+        <w:pStyle w:val="ListParagraph"/>
+        <w:numPr>
+          <w:ilvl w:val="1"/>
+          <w:numId w:val="3"/>
+        </w:numPr>
+        <w:rPr>
+          <w:b/>
+          <w:bCs w:val="0"/>
+          <w:szCs w:val="24"/>
+        </w:rPr>
+      </w:pPr>
+      <w:r>
+        <w:rPr>
+          <w:b/>
+          <w:bCs w:val="0"/>
+          <w:szCs w:val="24"/>
+        </w:rPr>
+        <w:t>ranges</w:t>
+      </w:r>
+    </w:p>
+    <w:p>
+      <w:pPr>
+        <w:pStyle w:val="ListParagraph"/>
+        <w:numPr>
+          <w:ilvl w:val="1"/>
+          <w:numId w:val="3"/>
+        </w:numPr>
+        <w:rPr>
+          <w:b/>
+          <w:bCs w:val="0"/>
+          <w:szCs w:val="24"/>
+        </w:rPr>
+      </w:pPr>
+      <w:r>
+        <w:rPr>
+          <w:b/>
+          <w:bCs w:val="0"/>
+          <w:szCs w:val="24"/>
+        </w:rPr>
+        <w:t>break , continue , return</w:t>
+      </w:r>
+    </w:p>
+    <w:p>
+      <w:pPr>
+        <w:pStyle w:val="ListParagraph"/>
+        <w:numPr>
+          <w:ilvl w:val="1"/>
+          <w:numId w:val="3"/>
+        </w:numPr>
+        <w:rPr>
+          <w:b/>
+          <w:bCs w:val="0"/>
+          <w:szCs w:val="24"/>
+        </w:rPr>
+      </w:pPr>
+      <w:r>
+        <w:rPr>
+          <w:b/>
+          <w:bCs w:val="0"/>
+          <w:szCs w:val="24"/>
+        </w:rPr>
+        <w:t>labels @loop</w:t>
+      </w:r>
+    </w:p>
+    <w:p>
+      <w:pPr>
+        <w:pStyle w:val="ListParagraph"/>
+        <w:numPr>
+          <w:ilvl w:val="0"/>
+          <w:numId w:val="3"/>
+        </w:numPr>
+        <w:rPr>
+          <w:b/>
+          <w:bCs w:val="0"/>
+          <w:szCs w:val="24"/>
+        </w:rPr>
+      </w:pPr>
+      <w:r>
+        <w:rPr>
+          <w:b/>
+          <w:bCs w:val="0"/>
+          <w:szCs w:val="24"/>
+        </w:rPr>
+        <w:t>Companion Object</w:t>
+      </w:r>
+    </w:p>
+    <w:p>
+      <w:pPr>
+        <w:pStyle w:val="ListParagraph"/>
+        <w:numPr>
+          <w:ilvl w:val="0"/>
+          <w:numId w:val="3"/>
+        </w:numPr>
+        <w:rPr>
+          <w:b/>
+          <w:bCs w:val="0"/>
+          <w:szCs w:val="24"/>
+        </w:rPr>
+      </w:pPr>
+      <w:r>
+        <w:rPr>
+          <w:b/>
+          <w:bCs w:val="0"/>
+          <w:szCs w:val="24"/>
+        </w:rPr>
+        <w:t>Sealed Class</w:t>
+      </w:r>
+    </w:p>
+    <w:p>
+      <w:pPr>
+        <w:pStyle w:val="ListParagraph"/>
+        <w:numPr>
+          <w:ilvl w:val="0"/>
+          <w:numId w:val="3"/>
+        </w:numPr>
+        <w:rPr>
+          <w:b/>
+          <w:bCs w:val="0"/>
+          <w:szCs w:val="24"/>
+        </w:rPr>
+      </w:pPr>
+      <w:r>
+        <w:rPr>
+          <w:b/>
+          <w:bCs w:val="0"/>
+          <w:szCs w:val="24"/>
+        </w:rPr>
+        <w:t>Interface</w:t>
+      </w:r>
+    </w:p>
+    <w:p>
+      <w:pPr>
+        <w:pStyle w:val="ListParagraph"/>
+        <w:numPr>
+          <w:ilvl w:val="0"/>
+          <w:numId w:val="3"/>
+        </w:numPr>
+        <w:rPr>
+          <w:b/>
+          <w:bCs w:val="0"/>
+          <w:szCs w:val="24"/>
+        </w:rPr>
+      </w:pPr>
+      <w:r>
+        <w:rPr>
+          <w:b/>
+          <w:bCs w:val="0"/>
+          <w:szCs w:val="24"/>
+        </w:rPr>
+        <w:t>Abstract</w:t>
+      </w:r>
+    </w:p>
+    <w:p>
+      <w:pPr>
+        <w:pStyle w:val="ListParagraph"/>
+        <w:numPr>
+          <w:ilvl w:val="0"/>
+          <w:numId w:val="3"/>
+        </w:numPr>
+        <w:rPr>
+          <w:b/>
+          <w:bCs w:val="0"/>
+          <w:szCs w:val="24"/>
+        </w:rPr>
+      </w:pPr>
+      <w:r>
+        <w:rPr>
+          <w:b/>
+          <w:bCs w:val="0"/>
+          <w:szCs w:val="24"/>
+        </w:rPr>
+        <w:t>Null Safety</w:t>
+      </w:r>
+    </w:p>
+    <w:p>
+      <w:pPr>
+        <w:pStyle w:val="ListParagraph"/>
+        <w:numPr>
+          <w:ilvl w:val="1"/>
+          <w:numId w:val="3"/>
+        </w:numPr>
+        <w:rPr>
+          <w:b/>
+          <w:bCs w:val="0"/>
+          <w:szCs w:val="24"/>
+        </w:rPr>
+      </w:pPr>
+      <w:r>
+        <w:rPr>
+          <w:b/>
+          <w:bCs w:val="0"/>
+          <w:szCs w:val="24"/>
+        </w:rPr>
+        <w:t>Nullable Types (?)</w:t>
+      </w:r>
+    </w:p>
+    <w:p>
+      <w:pPr>
+        <w:pStyle w:val="ListParagraph"/>
+        <w:numPr>
+          <w:ilvl w:val="1"/>
+          <w:numId w:val="3"/>
+        </w:numPr>
+        <w:rPr>
+          <w:b/>
+          <w:bCs w:val="0"/>
+          <w:szCs w:val="24"/>
+        </w:rPr>
+      </w:pPr>
+      <w:r>
+        <w:rPr>
+          <w:b/>
+          <w:bCs w:val="0"/>
+          <w:szCs w:val="24"/>
+        </w:rPr>
+        <w:t>Safe call (?.)</w:t>
+      </w:r>
+    </w:p>
+    <w:p>
+      <w:pPr>
+        <w:pStyle w:val="ListParagraph"/>
+        <w:numPr>
+          <w:ilvl w:val="1"/>
+          <w:numId w:val="3"/>
+        </w:numPr>
+        <w:rPr>
+          <w:b/>
+          <w:bCs w:val="0"/>
+          <w:szCs w:val="24"/>
+        </w:rPr>
+      </w:pPr>
+      <w:r>
+        <w:rPr>
+          <w:b/>
+          <w:bCs w:val="0"/>
+          <w:szCs w:val="24"/>
+        </w:rPr>
+        <w:t>Elvis Operator(?:)</w:t>
+      </w:r>
+    </w:p>
+    <w:p>
+      <w:pPr>
+        <w:pStyle w:val="ListParagraph"/>
+        <w:numPr>
+          <w:ilvl w:val="1"/>
+          <w:numId w:val="3"/>
+        </w:numPr>
+        <w:rPr>
+          <w:b/>
+          <w:bCs w:val="0"/>
+          <w:szCs w:val="24"/>
+        </w:rPr>
+      </w:pPr>
+      <w:r>
+        <w:rPr>
+          <w:b/>
+          <w:bCs w:val="0"/>
+          <w:szCs w:val="24"/>
+        </w:rPr>
+        <w:t>Non-null assertions(!!)</w:t>
+      </w:r>
+    </w:p>
+    <w:p>
+      <w:pPr>
+        <w:pStyle w:val="ListParagraph"/>
+        <w:numPr>
+          <w:ilvl w:val="1"/>
+          <w:numId w:val="3"/>
+        </w:numPr>
+        <w:rPr>
+          <w:b/>
+          <w:bCs w:val="0"/>
+          <w:szCs w:val="24"/>
+        </w:rPr>
+      </w:pPr>
+      <w:r>
+        <w:rPr>
+          <w:b/>
+          <w:bCs w:val="0"/>
+          <w:szCs w:val="24"/>
+        </w:rPr>
+        <w:t>let , run , apply , also , with ,</w:t>
+      </w:r>
+    </w:p>
+    <w:p>
+      <w:pPr>
+        <w:pStyle w:val="ListParagraph"/>
+        <w:numPr>
+          <w:ilvl w:val="1"/>
+          <w:numId w:val="3"/>
+        </w:numPr>
+        <w:rPr>
+          <w:b/>
+          <w:bCs w:val="0"/>
+          <w:szCs w:val="24"/>
+        </w:rPr>
+      </w:pPr>
+      <w:r>
+        <w:rPr>
+          <w:b/>
+          <w:bCs w:val="0"/>
+          <w:szCs w:val="24"/>
+        </w:rPr>
+        <w:t>lateinit</w:t>
+      </w:r>
+    </w:p>
+    <w:p>
+      <w:pPr>
+        <w:pStyle w:val="ListParagraph"/>
+        <w:numPr>
+          <w:ilvl w:val="1"/>
+          <w:numId w:val="3"/>
+        </w:numPr>
+        <w:rPr>
+          <w:b/>
+          <w:bCs w:val="0"/>
+          <w:szCs w:val="24"/>
+        </w:rPr>
+      </w:pPr>
+      <w:r>
+        <w:rPr>
+          <w:b/>
+          <w:bCs w:val="0"/>
+          <w:szCs w:val="24"/>
+        </w:rPr>
+        <w:t>lazy intialization</w:t>
+      </w:r>
+    </w:p>
+    <w:p>
+      <w:pPr>
+        <w:pStyle w:val="ListParagraph"/>
+        <w:numPr>
+          <w:ilvl w:val="0"/>
+          <w:numId w:val="3"/>
+        </w:numPr>
+        <w:rPr>
+          <w:b/>
+          <w:bCs w:val="0"/>
+          <w:szCs w:val="24"/>
+        </w:rPr>
+      </w:pPr>
+      <w:r>
+        <w:rPr>
+          <w:b/>
+          <w:bCs w:val="0"/>
+          <w:szCs w:val="24"/>
+        </w:rPr>
+        <w:t>Collection</w:t>
+      </w:r>
+    </w:p>
+    <w:p>
+      <w:pPr>
+        <w:pStyle w:val="ListParagraph"/>
+        <w:numPr>
+          <w:ilvl w:val="1"/>
+          <w:numId w:val="3"/>
+        </w:numPr>
+        <w:rPr>
+          <w:b/>
+          <w:bCs w:val="0"/>
+          <w:szCs w:val="24"/>
+        </w:rPr>
+      </w:pPr>
+      <w:r>
+        <w:rPr>
+          <w:b/>
+          <w:bCs w:val="0"/>
+          <w:szCs w:val="24"/>
+        </w:rPr>
+        <w:t>List , Set , Map</w:t>
+      </w:r>
+    </w:p>
+    <w:p>
+      <w:pPr>
+        <w:pStyle w:val="ListParagraph"/>
+        <w:numPr>
+          <w:ilvl w:val="1"/>
+          <w:numId w:val="3"/>
+        </w:numPr>
+        <w:rPr>
+          <w:b/>
+          <w:bCs w:val="0"/>
+          <w:szCs w:val="24"/>
+        </w:rPr>
+      </w:pPr>
+      <w:r>
+        <w:rPr>
+          <w:b/>
+          <w:bCs w:val="0"/>
+          <w:szCs w:val="24"/>
+        </w:rPr>
+        <w:t>Mutable vs Immutable Collections</w:t>
+      </w:r>
+    </w:p>
+    <w:p>
+      <w:pPr>
+        <w:pStyle w:val="ListParagraph"/>
+        <w:numPr>
+          <w:ilvl w:val="1"/>
+          <w:numId w:val="3"/>
+        </w:numPr>
+        <w:rPr>
+          <w:b/>
+          <w:bCs w:val="0"/>
+          <w:szCs w:val="24"/>
+        </w:rPr>
+      </w:pPr>
+      <w:r>
+        <w:rPr>
+          <w:b/>
+          <w:bCs w:val="0"/>
+          <w:szCs w:val="24"/>
+        </w:rPr>
+        <w:t>Collections Operations</w:t>
+      </w:r>
+    </w:p>
+    <w:p>
+      <w:pPr>
+        <w:pStyle w:val="ListParagraph"/>
+        <w:numPr>
+          <w:ilvl w:val="2"/>
+          <w:numId w:val="3"/>
+        </w:numPr>
+        <w:rPr>
+          <w:b/>
+          <w:bCs w:val="0"/>
+          <w:szCs w:val="24"/>
+        </w:rPr>
+      </w:pPr>
+      <w:r>
+        <w:rPr>
+          <w:b/>
+          <w:bCs w:val="0"/>
+          <w:szCs w:val="24"/>
+        </w:rPr>
+        <w:t>map, filter,flatmap</w:t>
+      </w:r>
+    </w:p>
+    <w:p>
+      <w:pPr>
+        <w:pStyle w:val="ListParagraph"/>
+        <w:numPr>
+          <w:ilvl w:val="2"/>
+          <w:numId w:val="3"/>
+        </w:numPr>
+        <w:rPr>
+          <w:b/>
+          <w:bCs w:val="0"/>
+          <w:szCs w:val="24"/>
+        </w:rPr>
+      </w:pPr>
+      <w:r>
+        <w:rPr>
+          <w:b/>
+          <w:bCs w:val="0"/>
+          <w:szCs w:val="24"/>
+        </w:rPr>
+        <w:t>reduce, fold</w:t>
+      </w:r>
+    </w:p>
+    <w:p>
+      <w:pPr>
+        <w:pStyle w:val="ListParagraph"/>
+        <w:numPr>
+          <w:ilvl w:val="2"/>
+          <w:numId w:val="3"/>
+        </w:numPr>
+        <w:rPr>
+          <w:b/>
+          <w:bCs w:val="0"/>
+          <w:szCs w:val="24"/>
+        </w:rPr>
+      </w:pPr>
+      <w:r>
+        <w:rPr>
+          <w:b/>
+          <w:bCs w:val="0"/>
+          <w:szCs w:val="24"/>
+        </w:rPr>
+        <w:t>any , all , noe</w:t>
+      </w:r>
+    </w:p>
+    <w:p>
+      <w:pPr>
+        <w:pStyle w:val="ListParagraph"/>
+        <w:numPr>
+          <w:ilvl w:val="2"/>
+          <w:numId w:val="3"/>
+        </w:numPr>
+        <w:rPr>
+          <w:b/>
+          <w:bCs w:val="0"/>
+          <w:szCs w:val="24"/>
+        </w:rPr>
+      </w:pPr>
+      <w:r>
+        <w:rPr>
+          <w:b/>
+          <w:bCs w:val="0"/>
+          <w:szCs w:val="24"/>
+        </w:rPr>
+        <w:t>groupBy , associate</w:t>
+      </w:r>
+    </w:p>
+    <w:p>
+      <w:pPr>
+        <w:pStyle w:val="ListParagraph"/>
+        <w:numPr>
+          <w:ilvl w:val="1"/>
+          <w:numId w:val="3"/>
+        </w:numPr>
+        <w:rPr>
+          <w:b/>
+          <w:bCs w:val="0"/>
+          <w:szCs w:val="24"/>
+        </w:rPr>
+      </w:pPr>
+      <w:r>
+        <w:rPr>
+          <w:b/>
+          <w:bCs w:val="0"/>
+          <w:szCs w:val="24"/>
+        </w:rPr>
+        <w:t>Sequences</w:t>
+      </w:r>
+    </w:p>
+    <w:p>
+      <w:pPr>
+        <w:pStyle w:val="ListParagraph"/>
+        <w:numPr>
+          <w:ilvl w:val="0"/>
+          <w:numId w:val="3"/>
+        </w:numPr>
+        <w:rPr>
+          <w:b/>
+          <w:bCs w:val="0"/>
+          <w:szCs w:val="24"/>
+        </w:rPr>
+      </w:pPr>
+      <w:r>
+        <w:rPr>
+          <w:b/>
+          <w:bCs w:val="0"/>
+          <w:szCs w:val="24"/>
+        </w:rPr>
+        <w:t>Generics</w:t>
+      </w:r>
+    </w:p>
+    <w:p>
+      <w:pPr>
+        <w:pStyle w:val="ListParagraph"/>
+        <w:numPr>
+          <w:ilvl w:val="0"/>
+          <w:numId w:val="3"/>
+        </w:numPr>
+        <w:rPr>
+          <w:b/>
+          <w:bCs w:val="0"/>
+          <w:szCs w:val="24"/>
+        </w:rPr>
+      </w:pPr>
+      <w:r>
+        <w:rPr>
+          <w:b/>
+          <w:bCs w:val="0"/>
+          <w:szCs w:val="24"/>
+        </w:rPr>
+        <w:t>Exception Handling</w:t>
+      </w:r>
+    </w:p>
+    <w:p>
+      <w:pPr>
+        <w:pStyle w:val="ListParagraph"/>
+        <w:numPr>
+          <w:ilvl w:val="0"/>
+          <w:numId w:val="3"/>
+        </w:numPr>
+        <w:rPr>
+          <w:b/>
+          <w:bCs w:val="0"/>
+          <w:szCs w:val="24"/>
+        </w:rPr>
+      </w:pPr>
+      <w:r>
+        <w:rPr>
+          <w:b/>
+          <w:bCs w:val="0"/>
+          <w:szCs w:val="24"/>
+        </w:rPr>
+        <w:t>File IO</w:t>
+      </w:r>
+    </w:p>
+    <w:p>
+      <w:pPr>
+        <w:pStyle w:val="ListParagraph"/>
+        <w:numPr>
+          <w:ilvl w:val="0"/>
+          <w:numId w:val="3"/>
+        </w:numPr>
+        <w:rPr>
+          <w:b/>
+          <w:bCs w:val="0"/>
+          <w:szCs w:val="24"/>
+        </w:rPr>
+      </w:pPr>
+      <w:r>
+        <w:rPr>
+          <w:b/>
+          <w:bCs w:val="0"/>
+          <w:szCs w:val="24"/>
+        </w:rPr>
+        <w:lastRenderedPageBreak/>
+        <w:t>MutliThreading</w:t>
+      </w:r>
+    </w:p>
+    <w:p>
+      <w:pPr>
+        <w:pStyle w:val="ListParagraph"/>
+        <w:numPr>
+          <w:ilvl w:val="0"/>
+          <w:numId w:val="3"/>
+        </w:numPr>
+        <w:rPr>
+          <w:b/>
+          <w:bCs w:val="0"/>
+          <w:szCs w:val="24"/>
+        </w:rPr>
+      </w:pPr>
+      <w:r>
+        <w:rPr>
+          <w:b/>
+          <w:bCs w:val="0"/>
+          <w:szCs w:val="24"/>
+        </w:rPr>
+        <w:t>Java Inter</w:t>
+      </w:r>
+      <w:r>
+        <w:rPr>
+          <w:b/>
+          <w:bCs w:val="0"/>
+          <w:szCs w:val="24"/>
+        </w:rPr>
+        <w:t>Operability</w:t>
+      </w:r>
+    </w:p>
+    <w:p>
+      <w:pPr>
+        <w:pStyle w:val="ListParagraph"/>
+        <w:numPr>
+          <w:ilvl w:val="1"/>
+          <w:numId w:val="3"/>
+        </w:numPr>
+        <w:rPr>
+          <w:b/>
+          <w:bCs w:val="0"/>
+          <w:szCs w:val="24"/>
+        </w:rPr>
+      </w:pPr>
+      <w:r>
+        <w:rPr>
+          <w:b/>
+          <w:bCs w:val="0"/>
+          <w:szCs w:val="24"/>
+        </w:rPr>
+        <w:t>Calling java from Kotlin</w:t>
+      </w:r>
+    </w:p>
+    <w:p>
+      <w:pPr>
+        <w:pStyle w:val="ListParagraph"/>
+        <w:numPr>
+          <w:ilvl w:val="1"/>
+          <w:numId w:val="3"/>
+        </w:numPr>
+        <w:rPr>
+          <w:b/>
+          <w:bCs w:val="0"/>
+          <w:szCs w:val="24"/>
+        </w:rPr>
+      </w:pPr>
+      <w:r>
+        <w:rPr>
+          <w:b/>
+          <w:bCs w:val="0"/>
+          <w:szCs w:val="24"/>
+        </w:rPr>
+        <w:t>Calling Kotlin from Java</w:t>
+      </w:r>
+    </w:p>
+    <w:p>
+      <w:pPr>
+        <w:rPr>
+          <w:b/>
+          <w:bCs w:val="0"/>
+          <w:szCs w:val="24"/>
+        </w:rPr>
+      </w:pPr>
+    </w:p>
+    <w:p>
+      <w:pPr>
+        <w:jc w:val="center"/>
+        <w:rPr>
+          <w:b/>
+          <w:bCs w:val="0"/>
+          <w:sz w:val="36"/>
+          <w:szCs w:val="36"/>
+        </w:rPr>
+      </w:pPr>
+      <w:r>
+        <w:rPr>
+          <w:b/>
+          <w:bCs w:val="0"/>
+          <w:sz w:val="36"/>
+          <w:szCs w:val="36"/>
+        </w:rPr>
+        <w:t xml:space="preserve">Interview </w:t>
+      </w:r>
+      <w:r>
+        <w:rPr>
+          <w:b/>
+          <w:bCs w:val="0"/>
+          <w:sz w:val="36"/>
+          <w:szCs w:val="36"/>
+        </w:rPr>
+        <w:t>Programes</w:t>
+      </w:r>
+    </w:p>
+    <w:p>
+      <w:pPr>
+        <w:pStyle w:val="ListParagraph"/>
+        <w:numPr>
+          <w:ilvl w:val="0"/>
+          <w:numId w:val="4"/>
+        </w:numPr>
+        <w:rPr>
+          <w:b/>
+          <w:bCs w:val="0"/>
+          <w:szCs w:val="24"/>
+        </w:rPr>
+      </w:pPr>
+      <w:r>
+        <w:rPr>
+          <w:b/>
+          <w:bCs w:val="0"/>
+          <w:szCs w:val="24"/>
+        </w:rPr>
+        <w:t>Remove Duplicate in an Array</w:t>
+      </w:r>
+    </w:p>
+    <w:p>
+      <w:pPr>
+        <w:rPr>
+          <w:b/>
+          <w:bCs w:val="0"/>
+          <w:szCs w:val="24"/>
+        </w:rPr>
+      </w:pPr>
+    </w:p>
+    <w:p>
+      <w:pPr>
+        <w:rPr>
+          <w:b/>
+          <w:bCs w:val="0"/>
+          <w:szCs w:val="24"/>
         </w:rPr>
       </w:pPr>
     </w:p>
@@ -425,7 +3011,7 @@
         <w:ind w:left="1800" w:hanging="360"/>
       </w:pPr>
     </w:lvl>
-    <w:lvl w:ilvl="2" w:tplc="4009001B" w:tentative="1">
+    <w:lvl w:ilvl="2" w:tplc="4009001B">
       <w:start w:val="1"/>
       <w:numFmt w:val="lowerRoman"/>
       <w:lvlText w:val="%3."/>
@@ -575,11 +3161,189 @@
       </w:pPr>
     </w:lvl>
   </w:abstractNum>
+  <w:abstractNum w:abstractNumId="2" w15:restartNumberingAfterBreak="0">
+    <w:nsid w:val="576875AB"/>
+    <w:multiLevelType w:val="hybridMultilevel"/>
+    <w:tmpl w:val="F0407A70"/>
+    <w:lvl w:ilvl="0" w:tplc="4009000F">
+      <w:start w:val="1"/>
+      <w:numFmt w:val="decimal"/>
+      <w:lvlText w:val="%1."/>
+      <w:lvlJc w:val="left"/>
+      <w:pPr>
+        <w:ind w:left="720" w:hanging="360"/>
+      </w:pPr>
+    </w:lvl>
+    <w:lvl w:ilvl="1" w:tplc="40090019">
+      <w:start w:val="1"/>
+      <w:numFmt w:val="lowerLetter"/>
+      <w:lvlText w:val="%2."/>
+      <w:lvlJc w:val="left"/>
+      <w:pPr>
+        <w:ind w:left="1440" w:hanging="360"/>
+      </w:pPr>
+    </w:lvl>
+    <w:lvl w:ilvl="2" w:tplc="4009001B">
+      <w:start w:val="1"/>
+      <w:numFmt w:val="lowerRoman"/>
+      <w:lvlText w:val="%3."/>
+      <w:lvlJc w:val="right"/>
+      <w:pPr>
+        <w:ind w:left="2160" w:hanging="180"/>
+      </w:pPr>
+    </w:lvl>
+    <w:lvl w:ilvl="3" w:tplc="4009000F" w:tentative="1">
+      <w:start w:val="1"/>
+      <w:numFmt w:val="decimal"/>
+      <w:lvlText w:val="%4."/>
+      <w:lvlJc w:val="left"/>
+      <w:pPr>
+        <w:ind w:left="2880" w:hanging="360"/>
+      </w:pPr>
+    </w:lvl>
+    <w:lvl w:ilvl="4" w:tplc="40090019" w:tentative="1">
+      <w:start w:val="1"/>
+      <w:numFmt w:val="lowerLetter"/>
+      <w:lvlText w:val="%5."/>
+      <w:lvlJc w:val="left"/>
+      <w:pPr>
+        <w:ind w:left="3600" w:hanging="360"/>
+      </w:pPr>
+    </w:lvl>
+    <w:lvl w:ilvl="5" w:tplc="4009001B" w:tentative="1">
+      <w:start w:val="1"/>
+      <w:numFmt w:val="lowerRoman"/>
+      <w:lvlText w:val="%6."/>
+      <w:lvlJc w:val="right"/>
+      <w:pPr>
+        <w:ind w:left="4320" w:hanging="180"/>
+      </w:pPr>
+    </w:lvl>
+    <w:lvl w:ilvl="6" w:tplc="4009000F" w:tentative="1">
+      <w:start w:val="1"/>
+      <w:numFmt w:val="decimal"/>
+      <w:lvlText w:val="%7."/>
+      <w:lvlJc w:val="left"/>
+      <w:pPr>
+        <w:ind w:left="5040" w:hanging="360"/>
+      </w:pPr>
+    </w:lvl>
+    <w:lvl w:ilvl="7" w:tplc="40090019" w:tentative="1">
+      <w:start w:val="1"/>
+      <w:numFmt w:val="lowerLetter"/>
+      <w:lvlText w:val="%8."/>
+      <w:lvlJc w:val="left"/>
+      <w:pPr>
+        <w:ind w:left="5760" w:hanging="360"/>
+      </w:pPr>
+    </w:lvl>
+    <w:lvl w:ilvl="8" w:tplc="4009001B" w:tentative="1">
+      <w:start w:val="1"/>
+      <w:numFmt w:val="lowerRoman"/>
+      <w:lvlText w:val="%9."/>
+      <w:lvlJc w:val="right"/>
+      <w:pPr>
+        <w:ind w:left="6480" w:hanging="180"/>
+      </w:pPr>
+    </w:lvl>
+  </w:abstractNum>
+  <w:abstractNum w:abstractNumId="3" w15:restartNumberingAfterBreak="0">
+    <w:nsid w:val="71CE484A"/>
+    <w:multiLevelType w:val="hybridMultilevel"/>
+    <w:tmpl w:val="01906C7E"/>
+    <w:lvl w:ilvl="0" w:tplc="4009000F">
+      <w:start w:val="1"/>
+      <w:numFmt w:val="decimal"/>
+      <w:lvlText w:val="%1."/>
+      <w:lvlJc w:val="left"/>
+      <w:pPr>
+        <w:ind w:left="720" w:hanging="360"/>
+      </w:pPr>
+    </w:lvl>
+    <w:lvl w:ilvl="1" w:tplc="40090019" w:tentative="1">
+      <w:start w:val="1"/>
+      <w:numFmt w:val="lowerLetter"/>
+      <w:lvlText w:val="%2."/>
+      <w:lvlJc w:val="left"/>
+      <w:pPr>
+        <w:ind w:left="1440" w:hanging="360"/>
+      </w:pPr>
+    </w:lvl>
+    <w:lvl w:ilvl="2" w:tplc="4009001B" w:tentative="1">
+      <w:start w:val="1"/>
+      <w:numFmt w:val="lowerRoman"/>
+      <w:lvlText w:val="%3."/>
+      <w:lvlJc w:val="right"/>
+      <w:pPr>
+        <w:ind w:left="2160" w:hanging="180"/>
+      </w:pPr>
+    </w:lvl>
+    <w:lvl w:ilvl="3" w:tplc="4009000F" w:tentative="1">
+      <w:start w:val="1"/>
+      <w:numFmt w:val="decimal"/>
+      <w:lvlText w:val="%4."/>
+      <w:lvlJc w:val="left"/>
+      <w:pPr>
+        <w:ind w:left="2880" w:hanging="360"/>
+      </w:pPr>
+    </w:lvl>
+    <w:lvl w:ilvl="4" w:tplc="40090019" w:tentative="1">
+      <w:start w:val="1"/>
+      <w:numFmt w:val="lowerLetter"/>
+      <w:lvlText w:val="%5."/>
+      <w:lvlJc w:val="left"/>
+      <w:pPr>
+        <w:ind w:left="3600" w:hanging="360"/>
+      </w:pPr>
+    </w:lvl>
+    <w:lvl w:ilvl="5" w:tplc="4009001B" w:tentative="1">
+      <w:start w:val="1"/>
+      <w:numFmt w:val="lowerRoman"/>
+      <w:lvlText w:val="%6."/>
+      <w:lvlJc w:val="right"/>
+      <w:pPr>
+        <w:ind w:left="4320" w:hanging="180"/>
+      </w:pPr>
+    </w:lvl>
+    <w:lvl w:ilvl="6" w:tplc="4009000F" w:tentative="1">
+      <w:start w:val="1"/>
+      <w:numFmt w:val="decimal"/>
+      <w:lvlText w:val="%7."/>
+      <w:lvlJc w:val="left"/>
+      <w:pPr>
+        <w:ind w:left="5040" w:hanging="360"/>
+      </w:pPr>
+    </w:lvl>
+    <w:lvl w:ilvl="7" w:tplc="40090019" w:tentative="1">
+      <w:start w:val="1"/>
+      <w:numFmt w:val="lowerLetter"/>
+      <w:lvlText w:val="%8."/>
+      <w:lvlJc w:val="left"/>
+      <w:pPr>
+        <w:ind w:left="5760" w:hanging="360"/>
+      </w:pPr>
+    </w:lvl>
+    <w:lvl w:ilvl="8" w:tplc="4009001B" w:tentative="1">
+      <w:start w:val="1"/>
+      <w:numFmt w:val="lowerRoman"/>
+      <w:lvlText w:val="%9."/>
+      <w:lvlJc w:val="right"/>
+      <w:pPr>
+        <w:ind w:left="6480" w:hanging="180"/>
+      </w:pPr>
+    </w:lvl>
+  </w:abstractNum>
   <w:num w:numId="1" w16cid:durableId="449279859">
     <w:abstractNumId w:val="1"/>
   </w:num>
   <w:num w:numId="2" w16cid:durableId="1651207719">
     <w:abstractNumId w:val="0"/>
+  </w:num>
+  <w:num w:numId="3" w16cid:durableId="1625695372">
+    <w:abstractNumId w:val="2"/>
+  </w:num>
+  <w:num w:numId="4" w16cid:durableId="1388528416">
+    <w:abstractNumId w:val="3"/>
   </w:num>
 </w:numbering>
 </file>

</xml_diff>